<commit_message>
Changed the project architecture abd implemented proprtie and content controls components as lists
</commit_message>
<xml_diff>
--- a/Concept_W03.24.00054.docx
+++ b/Concept_W03.24.00054.docx
@@ -1,6 +1,6 @@
 
 <file path=word/document.xml><?xml version="1.0" encoding="utf-8"?>
-<w:document xmlns:wpc="http://schemas.microsoft.com/office/word/2010/wordprocessingCanvas" xmlns:cx="http://schemas.microsoft.com/office/drawing/2014/chartex" xmlns:cx1="http://schemas.microsoft.com/office/drawing/2015/9/8/chartex" xmlns:cx2="http://schemas.microsoft.com/office/drawing/2015/10/21/chartex" xmlns:cx3="http://schemas.microsoft.com/office/drawing/2016/5/9/chartex" xmlns:cx4="http://schemas.microsoft.com/office/drawing/2016/5/10/chartex" xmlns:cx5="http://schemas.microsoft.com/office/drawing/2016/5/11/chartex" xmlns:cx6="http://schemas.microsoft.com/office/drawing/2016/5/12/chartex" xmlns:cx7="http://schemas.microsoft.com/office/drawing/2016/5/13/chartex" xmlns:cx8="http://schemas.microsoft.com/office/drawing/2016/5/14/chartex" xmlns:mc="http://schemas.openxmlformats.org/markup-compatibility/2006" xmlns:aink="http://schemas.microsoft.com/office/drawing/2016/ink" xmlns:am3d="http://schemas.microsoft.com/office/drawing/2017/model3d" xmlns:o="urn:schemas-microsoft-com:office:office" xmlns:oel="http://schemas.microsoft.com/office/2019/extlst" xmlns:r="http://schemas.openxmlformats.org/officeDocument/2006/relationships" xmlns:m="http://schemas.openxmlformats.org/officeDocument/2006/math" xmlns:v="urn:schemas-microsoft-com:vml" xmlns:wp14="http://schemas.microsoft.com/office/word/2010/wordprocessingDrawing" xmlns:wp="http://schemas.openxmlformats.org/drawingml/2006/wordprocessingDrawing" xmlns:w10="urn:schemas-microsoft-com:office:word" xmlns:w="http://schemas.openxmlformats.org/wordprocessingml/2006/main" xmlns:w14="http://schemas.microsoft.com/office/word/2010/wordml" xmlns:w15="http://schemas.microsoft.com/office/word/2012/wordml" xmlns:w16cex="http://schemas.microsoft.com/office/word/2018/wordml/cex" xmlns:w16cid="http://schemas.microsoft.com/office/word/2016/wordml/cid" xmlns:w16="http://schemas.microsoft.com/office/word/2018/wordml" xmlns:w16sdtdh="http://schemas.microsoft.com/office/word/2020/wordml/sdtdatahash" xmlns:w16se="http://schemas.microsoft.com/office/word/2015/wordml/symex" xmlns:wpg="http://schemas.microsoft.com/office/word/2010/wordprocessingGroup" xmlns:wpi="http://schemas.microsoft.com/office/word/2010/wordprocessingInk" xmlns:wne="http://schemas.microsoft.com/office/word/2006/wordml" xmlns:wps="http://schemas.microsoft.com/office/word/2010/wordprocessingShape" mc:Ignorable="w14 w15 w16se w16cid w16 w16cex w16sdtdh wp14">
+<w:document xmlns:wpc="http://schemas.microsoft.com/office/word/2010/wordprocessingCanvas" xmlns:cx="http://schemas.microsoft.com/office/drawing/2014/chartex" xmlns:cx1="http://schemas.microsoft.com/office/drawing/2015/9/8/chartex" xmlns:cx2="http://schemas.microsoft.com/office/drawing/2015/10/21/chartex" xmlns:cx3="http://schemas.microsoft.com/office/drawing/2016/5/9/chartex" xmlns:cx4="http://schemas.microsoft.com/office/drawing/2016/5/10/chartex" xmlns:cx5="http://schemas.microsoft.com/office/drawing/2016/5/11/chartex" xmlns:cx6="http://schemas.microsoft.com/office/drawing/2016/5/12/chartex" xmlns:cx7="http://schemas.microsoft.com/office/drawing/2016/5/13/chartex" xmlns:cx8="http://schemas.microsoft.com/office/drawing/2016/5/14/chartex" xmlns:mc="http://schemas.openxmlformats.org/markup-compatibility/2006" xmlns:aink="http://schemas.microsoft.com/office/drawing/2016/ink" xmlns:am3d="http://schemas.microsoft.com/office/drawing/2017/model3d" xmlns:o="urn:schemas-microsoft-com:office:office" xmlns:oel="http://schemas.microsoft.com/office/2019/extlst" xmlns:r="http://schemas.openxmlformats.org/officeDocument/2006/relationships" xmlns:m="http://schemas.openxmlformats.org/officeDocument/2006/math" xmlns:v="urn:schemas-microsoft-com:vml" xmlns:wp14="http://schemas.microsoft.com/office/word/2010/wordprocessingDrawing" xmlns:wp="http://schemas.openxmlformats.org/drawingml/2006/wordprocessingDrawing" xmlns:w10="urn:schemas-microsoft-com:office:word" xmlns:w="http://schemas.openxmlformats.org/wordprocessingml/2006/main" xmlns:w14="http://schemas.microsoft.com/office/word/2010/wordml" xmlns:w15="http://schemas.microsoft.com/office/word/2012/wordml" xmlns:w16cex="http://schemas.microsoft.com/office/word/2018/wordml/cex" xmlns:w16cid="http://schemas.microsoft.com/office/word/2016/wordml/cid" xmlns:w16="http://schemas.microsoft.com/office/word/2018/wordml" xmlns:w16du="http://schemas.microsoft.com/office/word/2023/wordml/word16du" xmlns:w16sdtdh="http://schemas.microsoft.com/office/word/2020/wordml/sdtdatahash" xmlns:w16sdtfl="http://schemas.microsoft.com/office/word/2024/wordml/sdtformatlock" xmlns:w16se="http://schemas.microsoft.com/office/word/2015/wordml/symex" xmlns:wpg="http://schemas.microsoft.com/office/word/2010/wordprocessingGroup" xmlns:wpi="http://schemas.microsoft.com/office/word/2010/wordprocessingInk" xmlns:wne="http://schemas.microsoft.com/office/word/2006/wordml" xmlns:wps="http://schemas.microsoft.com/office/word/2010/wordprocessingShape" mc:Ignorable="w14 w15 w16se w16cid w16 w16cex w16sdtdh w16sdtfl w16du wp14">
   <w:body>
     <w:p>
       <w:pPr>
@@ -22,22 +22,52 @@
           <w:tab w:val="left" w:pos="3119"/>
         </w:tabs>
       </w:pPr>
-      <w:bookmarkStart w:id="0" w:name="bmDatumAanmaak"/>
-      <w:r>
-        <w:t>9 juli 2024</w:t>
-      </w:r>
-      <w:bookmarkEnd w:id="0"/>
+      <w:customXmlInsRangeStart w:id="0" w:author="Gerwin Struijs" w:date="2025-01-14T19:02:00Z"/>
+      <w:sdt>
+        <w:sdtPr>
+          <w:alias w:val="DatumAanmaak"/>
+          <w:tag w:val="ccDatumAanmaak"/>
+          <w:id w:val="1044646222"/>
+          <w:lock w:val="sdtContentLocked"/>
+          <w:placeholder>
+            <w:docPart w:val="DefaultPlaceholder_-1854013440"/>
+          </w:placeholder>
+        </w:sdtPr>
+        <w:sdtContent>
+          <w:customXmlInsRangeEnd w:id="0"/>
+          <w:r>
+            <w:t>9 juli 2024</w:t>
+          </w:r>
+          <w:customXmlInsRangeStart w:id="1" w:author="Gerwin Struijs" w:date="2025-01-14T19:02:00Z"/>
+        </w:sdtContent>
+      </w:sdt>
+      <w:customXmlInsRangeEnd w:id="1"/>
       <w:r>
         <w:t xml:space="preserve"> </w:t>
       </w:r>
       <w:r>
         <w:tab/>
       </w:r>
-      <w:bookmarkStart w:id="1" w:name="bmZaakNummer"/>
-      <w:r>
-        <w:t>W03.24.00054/II</w:t>
-      </w:r>
-      <w:bookmarkEnd w:id="1"/>
+      <w:customXmlInsRangeStart w:id="2" w:author="Gerwin Struijs" w:date="2025-01-14T19:02:00Z"/>
+      <w:sdt>
+        <w:sdtPr>
+          <w:alias w:val="ZaakNummer"/>
+          <w:tag w:val="ccvZaakNummer"/>
+          <w:id w:val="982508581"/>
+          <w:lock w:val="sdtContentLocked"/>
+          <w:placeholder>
+            <w:docPart w:val="DefaultPlaceholder_-1854013440"/>
+          </w:placeholder>
+        </w:sdtPr>
+        <w:sdtContent>
+          <w:customXmlInsRangeEnd w:id="2"/>
+          <w:r>
+            <w:t>W03.24.00054/II</w:t>
+          </w:r>
+          <w:customXmlInsRangeStart w:id="3" w:author="Gerwin Struijs" w:date="2025-01-14T19:02:00Z"/>
+        </w:sdtContent>
+      </w:sdt>
+      <w:customXmlInsRangeEnd w:id="3"/>
     </w:p>
     <w:p/>
     <w:p>
@@ -45,85 +75,204 @@
         <w:t>betreft</w:t>
       </w:r>
     </w:p>
+    <w:customXmlInsRangeStart w:id="4" w:author="Gerwin Struijs" w:date="2025-01-14T19:02:00Z"/>
+    <w:sdt>
+      <w:sdtPr>
+        <w:alias w:val="Betreft"/>
+        <w:tag w:val="ccBetreft"/>
+        <w:id w:val="99308049"/>
+        <w:lock w:val="sdtContentLocked"/>
+        <w:placeholder>
+          <w:docPart w:val="DefaultPlaceholder_-1854013440"/>
+        </w:placeholder>
+        <w:showingPlcHdr/>
+      </w:sdtPr>
+      <w:sdtContent>
+        <w:customXmlInsRangeEnd w:id="4"/>
+        <w:p>
+          <w:pPr>
+            <w:rPr>
+              <w:lang w:val="en-US"/>
+              <w:rPrChange w:id="5" w:author="Gerwin Struijs" w:date="2025-01-14T19:02:00Z" w16du:dateUtc="2025-01-14T18:02:00Z">
+                <w:rPr/>
+              </w:rPrChange>
+            </w:rPr>
+          </w:pPr>
+          <w:ins w:id="6" w:author="Gerwin Struijs" w:date="2025-01-14T19:02:00Z" w16du:dateUtc="2025-01-14T18:02:00Z">
+            <w:r>
+              <w:rPr>
+                <w:rStyle w:val="PlaceholderText"/>
+              </w:rPr>
+              <w:t>Click or tap here to enter text.</w:t>
+            </w:r>
+          </w:ins>
+        </w:p>
+        <w:customXmlInsRangeStart w:id="7" w:author="Gerwin Struijs" w:date="2025-01-14T19:02:00Z"/>
+      </w:sdtContent>
+    </w:sdt>
+    <w:customXmlInsRangeEnd w:id="7"/>
     <w:p>
-      <w:bookmarkStart w:id="2" w:name="bmBetreft"/>
+      <w:pPr>
+        <w:rPr>
+          <w:lang w:val="en-US"/>
+          <w:rPrChange w:id="8" w:author="Gerwin Struijs" w:date="2025-01-14T19:02:00Z" w16du:dateUtc="2025-01-14T18:02:00Z">
+            <w:rPr/>
+          </w:rPrChange>
+        </w:rPr>
+      </w:pPr>
     </w:p>
-    <w:bookmarkEnd w:id="2"/>
-    <w:p/>
     <w:p>
       <w:pPr>
         <w:tabs>
           <w:tab w:val="left" w:pos="4962"/>
         </w:tabs>
       </w:pPr>
-      <w:bookmarkStart w:id="3" w:name="bmProcesStapNaam"/>
+      <w:customXmlInsRangeStart w:id="9" w:author="Gerwin Struijs" w:date="2025-01-14T19:02:00Z"/>
+      <w:sdt>
+        <w:sdtPr>
+          <w:alias w:val="ProcesStapNaam"/>
+          <w:tag w:val="ccProcesStapNaam"/>
+          <w:id w:val="-2045813575"/>
+          <w:lock w:val="sdtContentLocked"/>
+          <w:placeholder>
+            <w:docPart w:val="DefaultPlaceholder_-1854013440"/>
+          </w:placeholder>
+        </w:sdtPr>
+        <w:sdtContent>
+          <w:customXmlInsRangeEnd w:id="9"/>
+          <w:r>
+            <w:t>Concept Advies</w:t>
+          </w:r>
+          <w:customXmlInsRangeStart w:id="10" w:author="Gerwin Struijs" w:date="2025-01-14T19:02:00Z"/>
+        </w:sdtContent>
+      </w:sdt>
+      <w:customXmlInsRangeEnd w:id="10"/>
       <w:r>
-        <w:t xml:space="preserve">Concept Advies </w:t>
+        <w:t xml:space="preserve"> </w:t>
       </w:r>
-      <w:bookmarkEnd w:id="3"/>
       <w:r>
         <w:tab/>
       </w:r>
-      <w:bookmarkStart w:id="4" w:name="bmProcesStapAan"/>
-      <w:r>
-        <w:t>Ambtelijk</w:t>
-      </w:r>
-      <w:bookmarkEnd w:id="4"/>
+      <w:customXmlInsRangeStart w:id="11" w:author="Gerwin Struijs" w:date="2025-01-14T19:02:00Z"/>
+      <w:sdt>
+        <w:sdtPr>
+          <w:alias w:val="ProcesStapAan"/>
+          <w:tag w:val="ccProcesStapAan"/>
+          <w:id w:val="617649043"/>
+          <w:lock w:val="sdtContentLocked"/>
+          <w:placeholder>
+            <w:docPart w:val="DefaultPlaceholder_-1854013440"/>
+          </w:placeholder>
+        </w:sdtPr>
+        <w:sdtContent>
+          <w:customXmlInsRangeEnd w:id="11"/>
+          <w:r>
+            <w:t>Ambtelijk</w:t>
+          </w:r>
+          <w:customXmlInsRangeStart w:id="12" w:author="Gerwin Struijs" w:date="2025-01-14T19:02:00Z"/>
+        </w:sdtContent>
+      </w:sdt>
+      <w:customXmlInsRangeEnd w:id="12"/>
     </w:p>
     <w:p/>
-    <w:p>
-      <w:bookmarkStart w:id="5" w:name="bmAanhef"/>
-      <w:r>
-        <w:t xml:space="preserve">Bij Kabinetsmissive van </w:t>
-      </w:r>
-      <w:r>
-        <w:t>@missivedatum</w:t>
-      </w:r>
-      <w:r>
-        <w:t>, no.</w:t>
-      </w:r>
-      <w:r>
-        <w:t>@m</w:t>
-      </w:r>
-      <w:r>
-        <w:t>i</w:t>
-      </w:r>
-      <w:r>
-        <w:t>ssivenr</w:t>
-      </w:r>
-      <w:r>
-        <w:t xml:space="preserve">, heeft Uwe Majesteit, op voordracht van </w:t>
-      </w:r>
-      <w:r>
-        <w:t>de Minister van Asiel en Migratie</w:t>
-      </w:r>
-      <w:r>
-        <w:t xml:space="preserve">, bij de Afdeling advisering van de Raad van State ter overweging aanhangig gemaakt het </w:t>
-      </w:r>
-      <w:r>
-        <w:t>@betreft</w:t>
-      </w:r>
-      <w:r>
-        <w:t>, met memorie van toelichting.</w:t>
-      </w:r>
-      <w:bookmarkEnd w:id="5"/>
-    </w:p>
+    <w:customXmlInsRangeStart w:id="13" w:author="Gerwin Struijs" w:date="2025-01-14T19:02:00Z"/>
+    <w:sdt>
+      <w:sdtPr>
+        <w:alias w:val="Aanhef"/>
+        <w:tag w:val="ccAanhef"/>
+        <w:id w:val="922301600"/>
+        <w:lock w:val="sdtContentLocked"/>
+        <w:placeholder>
+          <w:docPart w:val="DefaultPlaceholder_-1854013440"/>
+        </w:placeholder>
+      </w:sdtPr>
+      <w:sdtContent>
+        <w:customXmlInsRangeEnd w:id="13"/>
+        <w:p>
+          <w:r>
+            <w:t xml:space="preserve">Bij Kabinetsmissive van </w:t>
+          </w:r>
+          <w:r>
+            <w:t>@missivedatum</w:t>
+          </w:r>
+          <w:r>
+            <w:t>, no.</w:t>
+          </w:r>
+          <w:r>
+            <w:t>@m</w:t>
+          </w:r>
+          <w:r>
+            <w:t>i</w:t>
+          </w:r>
+          <w:r>
+            <w:t>ssivenr</w:t>
+          </w:r>
+          <w:r>
+            <w:t xml:space="preserve">, heeft Uwe Majesteit, op voordracht van </w:t>
+          </w:r>
+          <w:r>
+            <w:t>de Minister van Asiel en Migratie</w:t>
+          </w:r>
+          <w:r>
+            <w:t xml:space="preserve">, bij de Afdeling advisering van de Raad van State ter overweging aanhangig gemaakt het </w:t>
+          </w:r>
+          <w:r>
+            <w:t>@betreft</w:t>
+          </w:r>
+          <w:r>
+            <w:t>, met memorie van toelichting.</w:t>
+          </w:r>
+        </w:p>
+        <w:customXmlInsRangeStart w:id="14" w:author="Gerwin Struijs" w:date="2025-01-14T19:02:00Z"/>
+      </w:sdtContent>
+    </w:sdt>
+    <w:customXmlInsRangeEnd w:id="14"/>
     <w:p/>
-    <w:p>
-      <w:bookmarkStart w:id="6" w:name="bmVrijeTekst1"/>
-      <w:r>
-        <w:t> </w:t>
-      </w:r>
-      <w:bookmarkEnd w:id="6"/>
-    </w:p>
+    <w:customXmlInsRangeStart w:id="15" w:author="Gerwin Struijs" w:date="2025-01-14T19:02:00Z"/>
+    <w:sdt>
+      <w:sdtPr>
+        <w:alias w:val="VrijeTekst1"/>
+        <w:tag w:val="ccVrijeTekst1"/>
+        <w:id w:val="-1475129977"/>
+        <w:lock w:val="sdtContentLocked"/>
+        <w:placeholder>
+          <w:docPart w:val="DefaultPlaceholder_-1854013440"/>
+        </w:placeholder>
+      </w:sdtPr>
+      <w:sdtContent>
+        <w:customXmlInsRangeEnd w:id="15"/>
+        <w:p>
+          <w:r>
+            <w:t> </w:t>
+          </w:r>
+        </w:p>
+        <w:customXmlInsRangeStart w:id="16" w:author="Gerwin Struijs" w:date="2025-01-14T19:02:00Z"/>
+      </w:sdtContent>
+    </w:sdt>
+    <w:customXmlInsRangeEnd w:id="16"/>
     <w:p/>
-    <w:p>
-      <w:bookmarkStart w:id="7" w:name="bmDictum"/>
-      <w:r>
-        <w:t xml:space="preserve"> </w:t>
-      </w:r>
-      <w:bookmarkEnd w:id="7"/>
-    </w:p>
+    <w:customXmlInsRangeStart w:id="17" w:author="Gerwin Struijs" w:date="2025-01-14T19:02:00Z"/>
+    <w:sdt>
+      <w:sdtPr>
+        <w:alias w:val="Dictum"/>
+        <w:tag w:val="ccDictum"/>
+        <w:id w:val="-1411847479"/>
+        <w:lock w:val="sdtContentLocked"/>
+        <w:placeholder>
+          <w:docPart w:val="DefaultPlaceholder_-1854013440"/>
+        </w:placeholder>
+      </w:sdtPr>
+      <w:sdtContent>
+        <w:customXmlInsRangeEnd w:id="17"/>
+        <w:p>
+          <w:r>
+            <w:t xml:space="preserve"> </w:t>
+          </w:r>
+        </w:p>
+        <w:customXmlInsRangeStart w:id="18" w:author="Gerwin Struijs" w:date="2025-01-14T19:02:00Z"/>
+      </w:sdtContent>
+    </w:sdt>
+    <w:customXmlInsRangeEnd w:id="18"/>
     <w:sectPr>
       <w:headerReference w:type="even" r:id="rId11"/>
       <w:headerReference w:type="default" r:id="rId12"/>
@@ -143,7 +292,7 @@
 </file>
 
 <file path=word/endnotes.xml><?xml version="1.0" encoding="utf-8"?>
-<w:endnotes xmlns:wpc="http://schemas.microsoft.com/office/word/2010/wordprocessingCanvas" xmlns:cx="http://schemas.microsoft.com/office/drawing/2014/chartex" xmlns:cx1="http://schemas.microsoft.com/office/drawing/2015/9/8/chartex" xmlns:cx2="http://schemas.microsoft.com/office/drawing/2015/10/21/chartex" xmlns:cx3="http://schemas.microsoft.com/office/drawing/2016/5/9/chartex" xmlns:cx4="http://schemas.microsoft.com/office/drawing/2016/5/10/chartex" xmlns:cx5="http://schemas.microsoft.com/office/drawing/2016/5/11/chartex" xmlns:cx6="http://schemas.microsoft.com/office/drawing/2016/5/12/chartex" xmlns:cx7="http://schemas.microsoft.com/office/drawing/2016/5/13/chartex" xmlns:cx8="http://schemas.microsoft.com/office/drawing/2016/5/14/chartex" xmlns:mc="http://schemas.openxmlformats.org/markup-compatibility/2006" xmlns:aink="http://schemas.microsoft.com/office/drawing/2016/ink" xmlns:am3d="http://schemas.microsoft.com/office/drawing/2017/model3d" xmlns:o="urn:schemas-microsoft-com:office:office" xmlns:oel="http://schemas.microsoft.com/office/2019/extlst" xmlns:r="http://schemas.openxmlformats.org/officeDocument/2006/relationships" xmlns:m="http://schemas.openxmlformats.org/officeDocument/2006/math" xmlns:v="urn:schemas-microsoft-com:vml" xmlns:wp14="http://schemas.microsoft.com/office/word/2010/wordprocessingDrawing" xmlns:wp="http://schemas.openxmlformats.org/drawingml/2006/wordprocessingDrawing" xmlns:w10="urn:schemas-microsoft-com:office:word" xmlns:w="http://schemas.openxmlformats.org/wordprocessingml/2006/main" xmlns:w14="http://schemas.microsoft.com/office/word/2010/wordml" xmlns:w15="http://schemas.microsoft.com/office/word/2012/wordml" xmlns:w16cex="http://schemas.microsoft.com/office/word/2018/wordml/cex" xmlns:w16cid="http://schemas.microsoft.com/office/word/2016/wordml/cid" xmlns:w16="http://schemas.microsoft.com/office/word/2018/wordml" xmlns:w16sdtdh="http://schemas.microsoft.com/office/word/2020/wordml/sdtdatahash" xmlns:w16se="http://schemas.microsoft.com/office/word/2015/wordml/symex" xmlns:wpg="http://schemas.microsoft.com/office/word/2010/wordprocessingGroup" xmlns:wpi="http://schemas.microsoft.com/office/word/2010/wordprocessingInk" xmlns:wne="http://schemas.microsoft.com/office/word/2006/wordml" xmlns:wps="http://schemas.microsoft.com/office/word/2010/wordprocessingShape" mc:Ignorable="w14 w15 w16se w16cid w16 w16cex w16sdtdh wp14">
+<w:endnotes xmlns:wpc="http://schemas.microsoft.com/office/word/2010/wordprocessingCanvas" xmlns:cx="http://schemas.microsoft.com/office/drawing/2014/chartex" xmlns:cx1="http://schemas.microsoft.com/office/drawing/2015/9/8/chartex" xmlns:cx2="http://schemas.microsoft.com/office/drawing/2015/10/21/chartex" xmlns:cx3="http://schemas.microsoft.com/office/drawing/2016/5/9/chartex" xmlns:cx4="http://schemas.microsoft.com/office/drawing/2016/5/10/chartex" xmlns:cx5="http://schemas.microsoft.com/office/drawing/2016/5/11/chartex" xmlns:cx6="http://schemas.microsoft.com/office/drawing/2016/5/12/chartex" xmlns:cx7="http://schemas.microsoft.com/office/drawing/2016/5/13/chartex" xmlns:cx8="http://schemas.microsoft.com/office/drawing/2016/5/14/chartex" xmlns:mc="http://schemas.openxmlformats.org/markup-compatibility/2006" xmlns:aink="http://schemas.microsoft.com/office/drawing/2016/ink" xmlns:am3d="http://schemas.microsoft.com/office/drawing/2017/model3d" xmlns:o="urn:schemas-microsoft-com:office:office" xmlns:oel="http://schemas.microsoft.com/office/2019/extlst" xmlns:r="http://schemas.openxmlformats.org/officeDocument/2006/relationships" xmlns:m="http://schemas.openxmlformats.org/officeDocument/2006/math" xmlns:v="urn:schemas-microsoft-com:vml" xmlns:wp14="http://schemas.microsoft.com/office/word/2010/wordprocessingDrawing" xmlns:wp="http://schemas.openxmlformats.org/drawingml/2006/wordprocessingDrawing" xmlns:w10="urn:schemas-microsoft-com:office:word" xmlns:w="http://schemas.openxmlformats.org/wordprocessingml/2006/main" xmlns:w14="http://schemas.microsoft.com/office/word/2010/wordml" xmlns:w15="http://schemas.microsoft.com/office/word/2012/wordml" xmlns:w16cex="http://schemas.microsoft.com/office/word/2018/wordml/cex" xmlns:w16cid="http://schemas.microsoft.com/office/word/2016/wordml/cid" xmlns:w16="http://schemas.microsoft.com/office/word/2018/wordml" xmlns:w16du="http://schemas.microsoft.com/office/word/2023/wordml/word16du" xmlns:w16sdtdh="http://schemas.microsoft.com/office/word/2020/wordml/sdtdatahash" xmlns:w16sdtfl="http://schemas.microsoft.com/office/word/2024/wordml/sdtformatlock" xmlns:w16se="http://schemas.microsoft.com/office/word/2015/wordml/symex" xmlns:wpg="http://schemas.microsoft.com/office/word/2010/wordprocessingGroup" xmlns:wpi="http://schemas.microsoft.com/office/word/2010/wordprocessingInk" xmlns:wne="http://schemas.microsoft.com/office/word/2006/wordml" xmlns:wps="http://schemas.microsoft.com/office/word/2010/wordprocessingShape" mc:Ignorable="w14 w15 w16se w16cid w16 w16cex w16sdtdh w16sdtfl w16du wp14">
   <w:endnote w:type="separator" w:id="-1">
     <w:p>
       <w:r>
@@ -162,20 +311,20 @@
 </file>
 
 <file path=word/footer1.xml><?xml version="1.0" encoding="utf-8"?>
-<w:ftr xmlns:wpc="http://schemas.microsoft.com/office/word/2010/wordprocessingCanvas" xmlns:cx="http://schemas.microsoft.com/office/drawing/2014/chartex" xmlns:cx1="http://schemas.microsoft.com/office/drawing/2015/9/8/chartex" xmlns:cx2="http://schemas.microsoft.com/office/drawing/2015/10/21/chartex" xmlns:cx3="http://schemas.microsoft.com/office/drawing/2016/5/9/chartex" xmlns:cx4="http://schemas.microsoft.com/office/drawing/2016/5/10/chartex" xmlns:cx5="http://schemas.microsoft.com/office/drawing/2016/5/11/chartex" xmlns:cx6="http://schemas.microsoft.com/office/drawing/2016/5/12/chartex" xmlns:cx7="http://schemas.microsoft.com/office/drawing/2016/5/13/chartex" xmlns:cx8="http://schemas.microsoft.com/office/drawing/2016/5/14/chartex" xmlns:mc="http://schemas.openxmlformats.org/markup-compatibility/2006" xmlns:aink="http://schemas.microsoft.com/office/drawing/2016/ink" xmlns:am3d="http://schemas.microsoft.com/office/drawing/2017/model3d" xmlns:o="urn:schemas-microsoft-com:office:office" xmlns:oel="http://schemas.microsoft.com/office/2019/extlst" xmlns:r="http://schemas.openxmlformats.org/officeDocument/2006/relationships" xmlns:m="http://schemas.openxmlformats.org/officeDocument/2006/math" xmlns:v="urn:schemas-microsoft-com:vml" xmlns:wp14="http://schemas.microsoft.com/office/word/2010/wordprocessingDrawing" xmlns:wp="http://schemas.openxmlformats.org/drawingml/2006/wordprocessingDrawing" xmlns:w10="urn:schemas-microsoft-com:office:word" xmlns:w="http://schemas.openxmlformats.org/wordprocessingml/2006/main" xmlns:w14="http://schemas.microsoft.com/office/word/2010/wordml" xmlns:w15="http://schemas.microsoft.com/office/word/2012/wordml" xmlns:w16cex="http://schemas.microsoft.com/office/word/2018/wordml/cex" xmlns:w16cid="http://schemas.microsoft.com/office/word/2016/wordml/cid" xmlns:w16="http://schemas.microsoft.com/office/word/2018/wordml" xmlns:w16sdtdh="http://schemas.microsoft.com/office/word/2020/wordml/sdtdatahash" xmlns:w16se="http://schemas.microsoft.com/office/word/2015/wordml/symex" xmlns:wpg="http://schemas.microsoft.com/office/word/2010/wordprocessingGroup" xmlns:wpi="http://schemas.microsoft.com/office/word/2010/wordprocessingInk" xmlns:wne="http://schemas.microsoft.com/office/word/2006/wordml" xmlns:wps="http://schemas.microsoft.com/office/word/2010/wordprocessingShape" mc:Ignorable="w14 w15 w16se w16cid w16 w16cex w16sdtdh wp14">
+<w:ftr xmlns:wpc="http://schemas.microsoft.com/office/word/2010/wordprocessingCanvas" xmlns:cx="http://schemas.microsoft.com/office/drawing/2014/chartex" xmlns:cx1="http://schemas.microsoft.com/office/drawing/2015/9/8/chartex" xmlns:cx2="http://schemas.microsoft.com/office/drawing/2015/10/21/chartex" xmlns:cx3="http://schemas.microsoft.com/office/drawing/2016/5/9/chartex" xmlns:cx4="http://schemas.microsoft.com/office/drawing/2016/5/10/chartex" xmlns:cx5="http://schemas.microsoft.com/office/drawing/2016/5/11/chartex" xmlns:cx6="http://schemas.microsoft.com/office/drawing/2016/5/12/chartex" xmlns:cx7="http://schemas.microsoft.com/office/drawing/2016/5/13/chartex" xmlns:cx8="http://schemas.microsoft.com/office/drawing/2016/5/14/chartex" xmlns:mc="http://schemas.openxmlformats.org/markup-compatibility/2006" xmlns:aink="http://schemas.microsoft.com/office/drawing/2016/ink" xmlns:am3d="http://schemas.microsoft.com/office/drawing/2017/model3d" xmlns:o="urn:schemas-microsoft-com:office:office" xmlns:oel="http://schemas.microsoft.com/office/2019/extlst" xmlns:r="http://schemas.openxmlformats.org/officeDocument/2006/relationships" xmlns:m="http://schemas.openxmlformats.org/officeDocument/2006/math" xmlns:v="urn:schemas-microsoft-com:vml" xmlns:wp14="http://schemas.microsoft.com/office/word/2010/wordprocessingDrawing" xmlns:wp="http://schemas.openxmlformats.org/drawingml/2006/wordprocessingDrawing" xmlns:w10="urn:schemas-microsoft-com:office:word" xmlns:w="http://schemas.openxmlformats.org/wordprocessingml/2006/main" xmlns:w14="http://schemas.microsoft.com/office/word/2010/wordml" xmlns:w15="http://schemas.microsoft.com/office/word/2012/wordml" xmlns:w16cex="http://schemas.microsoft.com/office/word/2018/wordml/cex" xmlns:w16cid="http://schemas.microsoft.com/office/word/2016/wordml/cid" xmlns:w16="http://schemas.microsoft.com/office/word/2018/wordml" xmlns:w16du="http://schemas.microsoft.com/office/word/2023/wordml/word16du" xmlns:w16sdtdh="http://schemas.microsoft.com/office/word/2020/wordml/sdtdatahash" xmlns:w16sdtfl="http://schemas.microsoft.com/office/word/2024/wordml/sdtformatlock" xmlns:w16se="http://schemas.microsoft.com/office/word/2015/wordml/symex" xmlns:wpg="http://schemas.microsoft.com/office/word/2010/wordprocessingGroup" xmlns:wpi="http://schemas.microsoft.com/office/word/2010/wordprocessingInk" xmlns:wne="http://schemas.microsoft.com/office/word/2006/wordml" xmlns:wps="http://schemas.microsoft.com/office/word/2010/wordprocessingShape" mc:Ignorable="w14 w15 w16se w16cid w16 w16cex w16sdtdh w16sdtfl w16du wp14">
   <w:p>
     <w:pPr>
-      <w:pStyle w:val="Voettekst"/>
+      <w:pStyle w:val="Footer"/>
     </w:pPr>
   </w:p>
 </w:ftr>
 </file>
 
 <file path=word/footer2.xml><?xml version="1.0" encoding="utf-8"?>
-<w:ftr xmlns:wpc="http://schemas.microsoft.com/office/word/2010/wordprocessingCanvas" xmlns:cx="http://schemas.microsoft.com/office/drawing/2014/chartex" xmlns:cx1="http://schemas.microsoft.com/office/drawing/2015/9/8/chartex" xmlns:cx2="http://schemas.microsoft.com/office/drawing/2015/10/21/chartex" xmlns:cx3="http://schemas.microsoft.com/office/drawing/2016/5/9/chartex" xmlns:cx4="http://schemas.microsoft.com/office/drawing/2016/5/10/chartex" xmlns:cx5="http://schemas.microsoft.com/office/drawing/2016/5/11/chartex" xmlns:cx6="http://schemas.microsoft.com/office/drawing/2016/5/12/chartex" xmlns:cx7="http://schemas.microsoft.com/office/drawing/2016/5/13/chartex" xmlns:cx8="http://schemas.microsoft.com/office/drawing/2016/5/14/chartex" xmlns:mc="http://schemas.openxmlformats.org/markup-compatibility/2006" xmlns:aink="http://schemas.microsoft.com/office/drawing/2016/ink" xmlns:am3d="http://schemas.microsoft.com/office/drawing/2017/model3d" xmlns:o="urn:schemas-microsoft-com:office:office" xmlns:oel="http://schemas.microsoft.com/office/2019/extlst" xmlns:r="http://schemas.openxmlformats.org/officeDocument/2006/relationships" xmlns:m="http://schemas.openxmlformats.org/officeDocument/2006/math" xmlns:v="urn:schemas-microsoft-com:vml" xmlns:wp14="http://schemas.microsoft.com/office/word/2010/wordprocessingDrawing" xmlns:wp="http://schemas.openxmlformats.org/drawingml/2006/wordprocessingDrawing" xmlns:w10="urn:schemas-microsoft-com:office:word" xmlns:w="http://schemas.openxmlformats.org/wordprocessingml/2006/main" xmlns:w14="http://schemas.microsoft.com/office/word/2010/wordml" xmlns:w15="http://schemas.microsoft.com/office/word/2012/wordml" xmlns:w16cex="http://schemas.microsoft.com/office/word/2018/wordml/cex" xmlns:w16cid="http://schemas.microsoft.com/office/word/2016/wordml/cid" xmlns:w16="http://schemas.microsoft.com/office/word/2018/wordml" xmlns:w16sdtdh="http://schemas.microsoft.com/office/word/2020/wordml/sdtdatahash" xmlns:w16se="http://schemas.microsoft.com/office/word/2015/wordml/symex" xmlns:wpg="http://schemas.microsoft.com/office/word/2010/wordprocessingGroup" xmlns:wpi="http://schemas.microsoft.com/office/word/2010/wordprocessingInk" xmlns:wne="http://schemas.microsoft.com/office/word/2006/wordml" xmlns:wps="http://schemas.microsoft.com/office/word/2010/wordprocessingShape" mc:Ignorable="w14 w15 w16se w16cid w16 w16cex w16sdtdh wp14">
+<w:ftr xmlns:wpc="http://schemas.microsoft.com/office/word/2010/wordprocessingCanvas" xmlns:cx="http://schemas.microsoft.com/office/drawing/2014/chartex" xmlns:cx1="http://schemas.microsoft.com/office/drawing/2015/9/8/chartex" xmlns:cx2="http://schemas.microsoft.com/office/drawing/2015/10/21/chartex" xmlns:cx3="http://schemas.microsoft.com/office/drawing/2016/5/9/chartex" xmlns:cx4="http://schemas.microsoft.com/office/drawing/2016/5/10/chartex" xmlns:cx5="http://schemas.microsoft.com/office/drawing/2016/5/11/chartex" xmlns:cx6="http://schemas.microsoft.com/office/drawing/2016/5/12/chartex" xmlns:cx7="http://schemas.microsoft.com/office/drawing/2016/5/13/chartex" xmlns:cx8="http://schemas.microsoft.com/office/drawing/2016/5/14/chartex" xmlns:mc="http://schemas.openxmlformats.org/markup-compatibility/2006" xmlns:aink="http://schemas.microsoft.com/office/drawing/2016/ink" xmlns:am3d="http://schemas.microsoft.com/office/drawing/2017/model3d" xmlns:o="urn:schemas-microsoft-com:office:office" xmlns:oel="http://schemas.microsoft.com/office/2019/extlst" xmlns:r="http://schemas.openxmlformats.org/officeDocument/2006/relationships" xmlns:m="http://schemas.openxmlformats.org/officeDocument/2006/math" xmlns:v="urn:schemas-microsoft-com:vml" xmlns:wp14="http://schemas.microsoft.com/office/word/2010/wordprocessingDrawing" xmlns:wp="http://schemas.openxmlformats.org/drawingml/2006/wordprocessingDrawing" xmlns:w10="urn:schemas-microsoft-com:office:word" xmlns:w="http://schemas.openxmlformats.org/wordprocessingml/2006/main" xmlns:w14="http://schemas.microsoft.com/office/word/2010/wordml" xmlns:w15="http://schemas.microsoft.com/office/word/2012/wordml" xmlns:w16cex="http://schemas.microsoft.com/office/word/2018/wordml/cex" xmlns:w16cid="http://schemas.microsoft.com/office/word/2016/wordml/cid" xmlns:w16="http://schemas.microsoft.com/office/word/2018/wordml" xmlns:w16du="http://schemas.microsoft.com/office/word/2023/wordml/word16du" xmlns:w16sdtdh="http://schemas.microsoft.com/office/word/2020/wordml/sdtdatahash" xmlns:w16sdtfl="http://schemas.microsoft.com/office/word/2024/wordml/sdtformatlock" xmlns:w16se="http://schemas.microsoft.com/office/word/2015/wordml/symex" xmlns:wpg="http://schemas.microsoft.com/office/word/2010/wordprocessingGroup" xmlns:wpi="http://schemas.microsoft.com/office/word/2010/wordprocessingInk" xmlns:wne="http://schemas.microsoft.com/office/word/2006/wordml" xmlns:wps="http://schemas.microsoft.com/office/word/2010/wordprocessingShape" mc:Ignorable="w14 w15 w16se w16cid w16 w16cex w16sdtdh w16sdtfl w16du wp14">
   <w:tbl>
     <w:tblPr>
-      <w:tblStyle w:val="Tabelraster"/>
+      <w:tblStyle w:val="TableGrid"/>
       <w:tblW w:w="0" w:type="auto"/>
       <w:tblBorders>
         <w:top w:val="nil"/>
@@ -198,7 +347,7 @@
         </w:tcPr>
         <w:p>
           <w:pPr>
-            <w:pStyle w:val="Voettekst"/>
+            <w:pStyle w:val="Footer"/>
           </w:pPr>
         </w:p>
       </w:tc>
@@ -208,7 +357,7 @@
         </w:tcPr>
         <w:p>
           <w:pPr>
-            <w:pStyle w:val="Voettekst"/>
+            <w:pStyle w:val="Footer"/>
             <w:jc w:val="right"/>
           </w:pPr>
         </w:p>
@@ -217,17 +366,17 @@
   </w:tbl>
   <w:p>
     <w:pPr>
-      <w:pStyle w:val="Voettekst"/>
+      <w:pStyle w:val="Footer"/>
     </w:pPr>
   </w:p>
 </w:ftr>
 </file>
 
 <file path=word/footer3.xml><?xml version="1.0" encoding="utf-8"?>
-<w:ftr xmlns:wpc="http://schemas.microsoft.com/office/word/2010/wordprocessingCanvas" xmlns:cx="http://schemas.microsoft.com/office/drawing/2014/chartex" xmlns:cx1="http://schemas.microsoft.com/office/drawing/2015/9/8/chartex" xmlns:cx2="http://schemas.microsoft.com/office/drawing/2015/10/21/chartex" xmlns:cx3="http://schemas.microsoft.com/office/drawing/2016/5/9/chartex" xmlns:cx4="http://schemas.microsoft.com/office/drawing/2016/5/10/chartex" xmlns:cx5="http://schemas.microsoft.com/office/drawing/2016/5/11/chartex" xmlns:cx6="http://schemas.microsoft.com/office/drawing/2016/5/12/chartex" xmlns:cx7="http://schemas.microsoft.com/office/drawing/2016/5/13/chartex" xmlns:cx8="http://schemas.microsoft.com/office/drawing/2016/5/14/chartex" xmlns:mc="http://schemas.openxmlformats.org/markup-compatibility/2006" xmlns:aink="http://schemas.microsoft.com/office/drawing/2016/ink" xmlns:am3d="http://schemas.microsoft.com/office/drawing/2017/model3d" xmlns:o="urn:schemas-microsoft-com:office:office" xmlns:oel="http://schemas.microsoft.com/office/2019/extlst" xmlns:r="http://schemas.openxmlformats.org/officeDocument/2006/relationships" xmlns:m="http://schemas.openxmlformats.org/officeDocument/2006/math" xmlns:v="urn:schemas-microsoft-com:vml" xmlns:wp14="http://schemas.microsoft.com/office/word/2010/wordprocessingDrawing" xmlns:wp="http://schemas.openxmlformats.org/drawingml/2006/wordprocessingDrawing" xmlns:w10="urn:schemas-microsoft-com:office:word" xmlns:w="http://schemas.openxmlformats.org/wordprocessingml/2006/main" xmlns:w14="http://schemas.microsoft.com/office/word/2010/wordml" xmlns:w15="http://schemas.microsoft.com/office/word/2012/wordml" xmlns:w16cex="http://schemas.microsoft.com/office/word/2018/wordml/cex" xmlns:w16cid="http://schemas.microsoft.com/office/word/2016/wordml/cid" xmlns:w16="http://schemas.microsoft.com/office/word/2018/wordml" xmlns:w16sdtdh="http://schemas.microsoft.com/office/word/2020/wordml/sdtdatahash" xmlns:w16se="http://schemas.microsoft.com/office/word/2015/wordml/symex" xmlns:wpg="http://schemas.microsoft.com/office/word/2010/wordprocessingGroup" xmlns:wpi="http://schemas.microsoft.com/office/word/2010/wordprocessingInk" xmlns:wne="http://schemas.microsoft.com/office/word/2006/wordml" xmlns:wps="http://schemas.microsoft.com/office/word/2010/wordprocessingShape" mc:Ignorable="w14 w15 w16se w16cid w16 w16cex w16sdtdh wp14">
+<w:ftr xmlns:wpc="http://schemas.microsoft.com/office/word/2010/wordprocessingCanvas" xmlns:cx="http://schemas.microsoft.com/office/drawing/2014/chartex" xmlns:cx1="http://schemas.microsoft.com/office/drawing/2015/9/8/chartex" xmlns:cx2="http://schemas.microsoft.com/office/drawing/2015/10/21/chartex" xmlns:cx3="http://schemas.microsoft.com/office/drawing/2016/5/9/chartex" xmlns:cx4="http://schemas.microsoft.com/office/drawing/2016/5/10/chartex" xmlns:cx5="http://schemas.microsoft.com/office/drawing/2016/5/11/chartex" xmlns:cx6="http://schemas.microsoft.com/office/drawing/2016/5/12/chartex" xmlns:cx7="http://schemas.microsoft.com/office/drawing/2016/5/13/chartex" xmlns:cx8="http://schemas.microsoft.com/office/drawing/2016/5/14/chartex" xmlns:mc="http://schemas.openxmlformats.org/markup-compatibility/2006" xmlns:aink="http://schemas.microsoft.com/office/drawing/2016/ink" xmlns:am3d="http://schemas.microsoft.com/office/drawing/2017/model3d" xmlns:o="urn:schemas-microsoft-com:office:office" xmlns:oel="http://schemas.microsoft.com/office/2019/extlst" xmlns:r="http://schemas.openxmlformats.org/officeDocument/2006/relationships" xmlns:m="http://schemas.openxmlformats.org/officeDocument/2006/math" xmlns:v="urn:schemas-microsoft-com:vml" xmlns:wp14="http://schemas.microsoft.com/office/word/2010/wordprocessingDrawing" xmlns:wp="http://schemas.openxmlformats.org/drawingml/2006/wordprocessingDrawing" xmlns:w10="urn:schemas-microsoft-com:office:word" xmlns:w="http://schemas.openxmlformats.org/wordprocessingml/2006/main" xmlns:w14="http://schemas.microsoft.com/office/word/2010/wordml" xmlns:w15="http://schemas.microsoft.com/office/word/2012/wordml" xmlns:w16cex="http://schemas.microsoft.com/office/word/2018/wordml/cex" xmlns:w16cid="http://schemas.microsoft.com/office/word/2016/wordml/cid" xmlns:w16="http://schemas.microsoft.com/office/word/2018/wordml" xmlns:w16du="http://schemas.microsoft.com/office/word/2023/wordml/word16du" xmlns:w16sdtdh="http://schemas.microsoft.com/office/word/2020/wordml/sdtdatahash" xmlns:w16sdtfl="http://schemas.microsoft.com/office/word/2024/wordml/sdtformatlock" xmlns:w16se="http://schemas.microsoft.com/office/word/2015/wordml/symex" xmlns:wpg="http://schemas.microsoft.com/office/word/2010/wordprocessingGroup" xmlns:wpi="http://schemas.microsoft.com/office/word/2010/wordprocessingInk" xmlns:wne="http://schemas.microsoft.com/office/word/2006/wordml" xmlns:wps="http://schemas.microsoft.com/office/word/2010/wordprocessingShape" mc:Ignorable="w14 w15 w16se w16cid w16 w16cex w16sdtdh w16sdtfl w16du wp14">
   <w:tbl>
     <w:tblPr>
-      <w:tblStyle w:val="Tabelraster"/>
+      <w:tblStyle w:val="TableGrid"/>
       <w:tblW w:w="0" w:type="auto"/>
       <w:tblBorders>
         <w:top w:val="nil"/>
@@ -248,16 +397,31 @@
         <w:tcPr>
           <w:tcW w:w="4475" w:type="dxa"/>
         </w:tcPr>
-        <w:p>
-          <w:pPr>
-            <w:pStyle w:val="Voettekst"/>
-          </w:pPr>
-          <w:bookmarkStart w:id="8" w:name="bmvtRapporteur"/>
-          <w:r>
-            <w:t xml:space="preserve"> </w:t>
-          </w:r>
-          <w:bookmarkEnd w:id="8"/>
-        </w:p>
+        <w:customXmlInsRangeStart w:id="19" w:author="Gerwin Struijs" w:date="2025-01-14T19:02:00Z"/>
+        <w:sdt>
+          <w:sdtPr>
+            <w:alias w:val="Rapporteur"/>
+            <w:tag w:val="ccvtRapporteur"/>
+            <w:id w:val="794946743"/>
+            <w:lock w:val="sdtContentLocked"/>
+            <w:placeholder>
+              <w:docPart w:val="DefaultPlaceholder_-1854013440"/>
+            </w:placeholder>
+          </w:sdtPr>
+          <w:sdtContent>
+            <w:customXmlInsRangeEnd w:id="19"/>
+            <w:p>
+              <w:pPr>
+                <w:pStyle w:val="Footer"/>
+              </w:pPr>
+              <w:r>
+                <w:t xml:space="preserve"> </w:t>
+              </w:r>
+            </w:p>
+            <w:customXmlInsRangeStart w:id="20" w:author="Gerwin Struijs" w:date="2025-01-14T19:02:00Z"/>
+          </w:sdtContent>
+        </w:sdt>
+        <w:customXmlInsRangeEnd w:id="20"/>
       </w:tc>
       <w:tc>
         <w:tcPr>
@@ -265,7 +429,7 @@
         </w:tcPr>
         <w:p>
           <w:pPr>
-            <w:pStyle w:val="Voettekst"/>
+            <w:pStyle w:val="Footer"/>
             <w:jc w:val="right"/>
           </w:pPr>
         </w:p>
@@ -276,18 +440,33 @@
         <w:tcPr>
           <w:tcW w:w="4475" w:type="dxa"/>
         </w:tcPr>
-        <w:p>
-          <w:pPr>
-            <w:pStyle w:val="Voettekst"/>
-          </w:pPr>
-          <w:bookmarkStart w:id="9" w:name="_GoBack_0"/>
-          <w:bookmarkStart w:id="10" w:name="bmvtJurist"/>
-          <w:bookmarkEnd w:id="9"/>
-          <w:r>
-            <w:t>Spek, A. van der (André) (Spek, A. van der (André))</w:t>
-          </w:r>
-          <w:bookmarkEnd w:id="10"/>
-        </w:p>
+        <w:bookmarkStart w:id="21" w:name="_GoBack_0" w:displacedByCustomXml="next"/>
+        <w:bookmarkEnd w:id="21" w:displacedByCustomXml="next"/>
+        <w:customXmlInsRangeStart w:id="22" w:author="Gerwin Struijs" w:date="2025-01-14T19:02:00Z"/>
+        <w:sdt>
+          <w:sdtPr>
+            <w:alias w:val="Jurist"/>
+            <w:tag w:val="ccvtJurist"/>
+            <w:id w:val="125055484"/>
+            <w:lock w:val="sdtContentLocked"/>
+            <w:placeholder>
+              <w:docPart w:val="DefaultPlaceholder_-1854013440"/>
+            </w:placeholder>
+          </w:sdtPr>
+          <w:sdtContent>
+            <w:customXmlInsRangeEnd w:id="22"/>
+            <w:p>
+              <w:pPr>
+                <w:pStyle w:val="Footer"/>
+              </w:pPr>
+              <w:r>
+                <w:t>Spek, A. van der (André) (Spek, A. van der (André))</w:t>
+              </w:r>
+            </w:p>
+            <w:customXmlInsRangeStart w:id="23" w:author="Gerwin Struijs" w:date="2025-01-14T19:02:00Z"/>
+          </w:sdtContent>
+        </w:sdt>
+        <w:customXmlInsRangeEnd w:id="23"/>
       </w:tc>
       <w:tc>
         <w:tcPr>
@@ -295,7 +474,7 @@
         </w:tcPr>
         <w:p>
           <w:pPr>
-            <w:pStyle w:val="Voettekst"/>
+            <w:pStyle w:val="Footer"/>
           </w:pPr>
         </w:p>
       </w:tc>
@@ -305,16 +484,31 @@
         <w:tcPr>
           <w:tcW w:w="4475" w:type="dxa"/>
         </w:tcPr>
-        <w:p>
-          <w:pPr>
-            <w:pStyle w:val="Voettekst"/>
-          </w:pPr>
-          <w:bookmarkStart w:id="11" w:name="bmvtMeelezer"/>
-          <w:r>
-            <w:t xml:space="preserve"> </w:t>
-          </w:r>
-          <w:bookmarkEnd w:id="11"/>
-        </w:p>
+        <w:customXmlInsRangeStart w:id="24" w:author="Gerwin Struijs" w:date="2025-01-14T19:02:00Z"/>
+        <w:sdt>
+          <w:sdtPr>
+            <w:alias w:val="Meelezer"/>
+            <w:tag w:val="ccvtMeelezer"/>
+            <w:id w:val="-1014143305"/>
+            <w:lock w:val="sdtContentLocked"/>
+            <w:placeholder>
+              <w:docPart w:val="DefaultPlaceholder_-1854013440"/>
+            </w:placeholder>
+          </w:sdtPr>
+          <w:sdtContent>
+            <w:customXmlInsRangeEnd w:id="24"/>
+            <w:p>
+              <w:pPr>
+                <w:pStyle w:val="Footer"/>
+              </w:pPr>
+              <w:r>
+                <w:t xml:space="preserve"> </w:t>
+              </w:r>
+            </w:p>
+            <w:customXmlInsRangeStart w:id="25" w:author="Gerwin Struijs" w:date="2025-01-14T19:02:00Z"/>
+          </w:sdtContent>
+        </w:sdt>
+        <w:customXmlInsRangeEnd w:id="25"/>
       </w:tc>
       <w:tc>
         <w:tcPr>
@@ -322,7 +516,7 @@
         </w:tcPr>
         <w:p>
           <w:pPr>
-            <w:pStyle w:val="Voettekst"/>
+            <w:pStyle w:val="Footer"/>
           </w:pPr>
         </w:p>
       </w:tc>
@@ -330,14 +524,14 @@
   </w:tbl>
   <w:p>
     <w:pPr>
-      <w:pStyle w:val="Voettekst"/>
+      <w:pStyle w:val="Footer"/>
     </w:pPr>
   </w:p>
 </w:ftr>
 </file>
 
 <file path=word/footnotes.xml><?xml version="1.0" encoding="utf-8"?>
-<w:footnotes xmlns:wpc="http://schemas.microsoft.com/office/word/2010/wordprocessingCanvas" xmlns:cx="http://schemas.microsoft.com/office/drawing/2014/chartex" xmlns:cx1="http://schemas.microsoft.com/office/drawing/2015/9/8/chartex" xmlns:cx2="http://schemas.microsoft.com/office/drawing/2015/10/21/chartex" xmlns:cx3="http://schemas.microsoft.com/office/drawing/2016/5/9/chartex" xmlns:cx4="http://schemas.microsoft.com/office/drawing/2016/5/10/chartex" xmlns:cx5="http://schemas.microsoft.com/office/drawing/2016/5/11/chartex" xmlns:cx6="http://schemas.microsoft.com/office/drawing/2016/5/12/chartex" xmlns:cx7="http://schemas.microsoft.com/office/drawing/2016/5/13/chartex" xmlns:cx8="http://schemas.microsoft.com/office/drawing/2016/5/14/chartex" xmlns:mc="http://schemas.openxmlformats.org/markup-compatibility/2006" xmlns:aink="http://schemas.microsoft.com/office/drawing/2016/ink" xmlns:am3d="http://schemas.microsoft.com/office/drawing/2017/model3d" xmlns:o="urn:schemas-microsoft-com:office:office" xmlns:oel="http://schemas.microsoft.com/office/2019/extlst" xmlns:r="http://schemas.openxmlformats.org/officeDocument/2006/relationships" xmlns:m="http://schemas.openxmlformats.org/officeDocument/2006/math" xmlns:v="urn:schemas-microsoft-com:vml" xmlns:wp14="http://schemas.microsoft.com/office/word/2010/wordprocessingDrawing" xmlns:wp="http://schemas.openxmlformats.org/drawingml/2006/wordprocessingDrawing" xmlns:w10="urn:schemas-microsoft-com:office:word" xmlns:w="http://schemas.openxmlformats.org/wordprocessingml/2006/main" xmlns:w14="http://schemas.microsoft.com/office/word/2010/wordml" xmlns:w15="http://schemas.microsoft.com/office/word/2012/wordml" xmlns:w16cex="http://schemas.microsoft.com/office/word/2018/wordml/cex" xmlns:w16cid="http://schemas.microsoft.com/office/word/2016/wordml/cid" xmlns:w16="http://schemas.microsoft.com/office/word/2018/wordml" xmlns:w16sdtdh="http://schemas.microsoft.com/office/word/2020/wordml/sdtdatahash" xmlns:w16se="http://schemas.microsoft.com/office/word/2015/wordml/symex" xmlns:wpg="http://schemas.microsoft.com/office/word/2010/wordprocessingGroup" xmlns:wpi="http://schemas.microsoft.com/office/word/2010/wordprocessingInk" xmlns:wne="http://schemas.microsoft.com/office/word/2006/wordml" xmlns:wps="http://schemas.microsoft.com/office/word/2010/wordprocessingShape" mc:Ignorable="w14 w15 w16se w16cid w16 w16cex w16sdtdh wp14">
+<w:footnotes xmlns:wpc="http://schemas.microsoft.com/office/word/2010/wordprocessingCanvas" xmlns:cx="http://schemas.microsoft.com/office/drawing/2014/chartex" xmlns:cx1="http://schemas.microsoft.com/office/drawing/2015/9/8/chartex" xmlns:cx2="http://schemas.microsoft.com/office/drawing/2015/10/21/chartex" xmlns:cx3="http://schemas.microsoft.com/office/drawing/2016/5/9/chartex" xmlns:cx4="http://schemas.microsoft.com/office/drawing/2016/5/10/chartex" xmlns:cx5="http://schemas.microsoft.com/office/drawing/2016/5/11/chartex" xmlns:cx6="http://schemas.microsoft.com/office/drawing/2016/5/12/chartex" xmlns:cx7="http://schemas.microsoft.com/office/drawing/2016/5/13/chartex" xmlns:cx8="http://schemas.microsoft.com/office/drawing/2016/5/14/chartex" xmlns:mc="http://schemas.openxmlformats.org/markup-compatibility/2006" xmlns:aink="http://schemas.microsoft.com/office/drawing/2016/ink" xmlns:am3d="http://schemas.microsoft.com/office/drawing/2017/model3d" xmlns:o="urn:schemas-microsoft-com:office:office" xmlns:oel="http://schemas.microsoft.com/office/2019/extlst" xmlns:r="http://schemas.openxmlformats.org/officeDocument/2006/relationships" xmlns:m="http://schemas.openxmlformats.org/officeDocument/2006/math" xmlns:v="urn:schemas-microsoft-com:vml" xmlns:wp14="http://schemas.microsoft.com/office/word/2010/wordprocessingDrawing" xmlns:wp="http://schemas.openxmlformats.org/drawingml/2006/wordprocessingDrawing" xmlns:w10="urn:schemas-microsoft-com:office:word" xmlns:w="http://schemas.openxmlformats.org/wordprocessingml/2006/main" xmlns:w14="http://schemas.microsoft.com/office/word/2010/wordml" xmlns:w15="http://schemas.microsoft.com/office/word/2012/wordml" xmlns:w16cex="http://schemas.microsoft.com/office/word/2018/wordml/cex" xmlns:w16cid="http://schemas.microsoft.com/office/word/2016/wordml/cid" xmlns:w16="http://schemas.microsoft.com/office/word/2018/wordml" xmlns:w16du="http://schemas.microsoft.com/office/word/2023/wordml/word16du" xmlns:w16sdtdh="http://schemas.microsoft.com/office/word/2020/wordml/sdtdatahash" xmlns:w16sdtfl="http://schemas.microsoft.com/office/word/2024/wordml/sdtformatlock" xmlns:w16se="http://schemas.microsoft.com/office/word/2015/wordml/symex" xmlns:wpg="http://schemas.microsoft.com/office/word/2010/wordprocessingGroup" xmlns:wpi="http://schemas.microsoft.com/office/word/2010/wordprocessingInk" xmlns:wne="http://schemas.microsoft.com/office/word/2006/wordml" xmlns:wps="http://schemas.microsoft.com/office/word/2010/wordprocessingShape" mc:Ignorable="w14 w15 w16se w16cid w16 w16cex w16sdtdh w16sdtfl w16du wp14">
   <w:footnote w:type="separator" w:id="-1">
     <w:p>
       <w:r>
@@ -356,49 +550,49 @@
 </file>
 
 <file path=word/header1.xml><?xml version="1.0" encoding="utf-8"?>
-<w:hdr xmlns:wpc="http://schemas.microsoft.com/office/word/2010/wordprocessingCanvas" xmlns:cx="http://schemas.microsoft.com/office/drawing/2014/chartex" xmlns:cx1="http://schemas.microsoft.com/office/drawing/2015/9/8/chartex" xmlns:cx2="http://schemas.microsoft.com/office/drawing/2015/10/21/chartex" xmlns:cx3="http://schemas.microsoft.com/office/drawing/2016/5/9/chartex" xmlns:cx4="http://schemas.microsoft.com/office/drawing/2016/5/10/chartex" xmlns:cx5="http://schemas.microsoft.com/office/drawing/2016/5/11/chartex" xmlns:cx6="http://schemas.microsoft.com/office/drawing/2016/5/12/chartex" xmlns:cx7="http://schemas.microsoft.com/office/drawing/2016/5/13/chartex" xmlns:cx8="http://schemas.microsoft.com/office/drawing/2016/5/14/chartex" xmlns:mc="http://schemas.openxmlformats.org/markup-compatibility/2006" xmlns:aink="http://schemas.microsoft.com/office/drawing/2016/ink" xmlns:am3d="http://schemas.microsoft.com/office/drawing/2017/model3d" xmlns:o="urn:schemas-microsoft-com:office:office" xmlns:oel="http://schemas.microsoft.com/office/2019/extlst" xmlns:r="http://schemas.openxmlformats.org/officeDocument/2006/relationships" xmlns:m="http://schemas.openxmlformats.org/officeDocument/2006/math" xmlns:v="urn:schemas-microsoft-com:vml" xmlns:wp14="http://schemas.microsoft.com/office/word/2010/wordprocessingDrawing" xmlns:wp="http://schemas.openxmlformats.org/drawingml/2006/wordprocessingDrawing" xmlns:w10="urn:schemas-microsoft-com:office:word" xmlns:w="http://schemas.openxmlformats.org/wordprocessingml/2006/main" xmlns:w14="http://schemas.microsoft.com/office/word/2010/wordml" xmlns:w15="http://schemas.microsoft.com/office/word/2012/wordml" xmlns:w16cex="http://schemas.microsoft.com/office/word/2018/wordml/cex" xmlns:w16cid="http://schemas.microsoft.com/office/word/2016/wordml/cid" xmlns:w16="http://schemas.microsoft.com/office/word/2018/wordml" xmlns:w16sdtdh="http://schemas.microsoft.com/office/word/2020/wordml/sdtdatahash" xmlns:w16se="http://schemas.microsoft.com/office/word/2015/wordml/symex" xmlns:wpg="http://schemas.microsoft.com/office/word/2010/wordprocessingGroup" xmlns:wpi="http://schemas.microsoft.com/office/word/2010/wordprocessingInk" xmlns:wne="http://schemas.microsoft.com/office/word/2006/wordml" xmlns:wps="http://schemas.microsoft.com/office/word/2010/wordprocessingShape" mc:Ignorable="w14 w15 w16se w16cid w16 w16cex w16sdtdh wp14">
+<w:hdr xmlns:wpc="http://schemas.microsoft.com/office/word/2010/wordprocessingCanvas" xmlns:cx="http://schemas.microsoft.com/office/drawing/2014/chartex" xmlns:cx1="http://schemas.microsoft.com/office/drawing/2015/9/8/chartex" xmlns:cx2="http://schemas.microsoft.com/office/drawing/2015/10/21/chartex" xmlns:cx3="http://schemas.microsoft.com/office/drawing/2016/5/9/chartex" xmlns:cx4="http://schemas.microsoft.com/office/drawing/2016/5/10/chartex" xmlns:cx5="http://schemas.microsoft.com/office/drawing/2016/5/11/chartex" xmlns:cx6="http://schemas.microsoft.com/office/drawing/2016/5/12/chartex" xmlns:cx7="http://schemas.microsoft.com/office/drawing/2016/5/13/chartex" xmlns:cx8="http://schemas.microsoft.com/office/drawing/2016/5/14/chartex" xmlns:mc="http://schemas.openxmlformats.org/markup-compatibility/2006" xmlns:aink="http://schemas.microsoft.com/office/drawing/2016/ink" xmlns:am3d="http://schemas.microsoft.com/office/drawing/2017/model3d" xmlns:o="urn:schemas-microsoft-com:office:office" xmlns:oel="http://schemas.microsoft.com/office/2019/extlst" xmlns:r="http://schemas.openxmlformats.org/officeDocument/2006/relationships" xmlns:m="http://schemas.openxmlformats.org/officeDocument/2006/math" xmlns:v="urn:schemas-microsoft-com:vml" xmlns:wp14="http://schemas.microsoft.com/office/word/2010/wordprocessingDrawing" xmlns:wp="http://schemas.openxmlformats.org/drawingml/2006/wordprocessingDrawing" xmlns:w10="urn:schemas-microsoft-com:office:word" xmlns:w="http://schemas.openxmlformats.org/wordprocessingml/2006/main" xmlns:w14="http://schemas.microsoft.com/office/word/2010/wordml" xmlns:w15="http://schemas.microsoft.com/office/word/2012/wordml" xmlns:w16cex="http://schemas.microsoft.com/office/word/2018/wordml/cex" xmlns:w16cid="http://schemas.microsoft.com/office/word/2016/wordml/cid" xmlns:w16="http://schemas.microsoft.com/office/word/2018/wordml" xmlns:w16du="http://schemas.microsoft.com/office/word/2023/wordml/word16du" xmlns:w16sdtdh="http://schemas.microsoft.com/office/word/2020/wordml/sdtdatahash" xmlns:w16sdtfl="http://schemas.microsoft.com/office/word/2024/wordml/sdtformatlock" xmlns:w16se="http://schemas.microsoft.com/office/word/2015/wordml/symex" xmlns:wpg="http://schemas.microsoft.com/office/word/2010/wordprocessingGroup" xmlns:wpi="http://schemas.microsoft.com/office/word/2010/wordprocessingInk" xmlns:wne="http://schemas.microsoft.com/office/word/2006/wordml" xmlns:wps="http://schemas.microsoft.com/office/word/2010/wordprocessingShape" mc:Ignorable="w14 w15 w16se w16cid w16 w16cex w16sdtdh w16sdtfl w16du wp14">
   <w:p>
     <w:pPr>
-      <w:pStyle w:val="Koptekst"/>
+      <w:pStyle w:val="Header"/>
     </w:pPr>
   </w:p>
 </w:hdr>
 </file>
 
 <file path=word/header2.xml><?xml version="1.0" encoding="utf-8"?>
-<w:hdr xmlns:wpc="http://schemas.microsoft.com/office/word/2010/wordprocessingCanvas" xmlns:cx="http://schemas.microsoft.com/office/drawing/2014/chartex" xmlns:cx1="http://schemas.microsoft.com/office/drawing/2015/9/8/chartex" xmlns:cx2="http://schemas.microsoft.com/office/drawing/2015/10/21/chartex" xmlns:cx3="http://schemas.microsoft.com/office/drawing/2016/5/9/chartex" xmlns:cx4="http://schemas.microsoft.com/office/drawing/2016/5/10/chartex" xmlns:cx5="http://schemas.microsoft.com/office/drawing/2016/5/11/chartex" xmlns:cx6="http://schemas.microsoft.com/office/drawing/2016/5/12/chartex" xmlns:cx7="http://schemas.microsoft.com/office/drawing/2016/5/13/chartex" xmlns:cx8="http://schemas.microsoft.com/office/drawing/2016/5/14/chartex" xmlns:mc="http://schemas.openxmlformats.org/markup-compatibility/2006" xmlns:aink="http://schemas.microsoft.com/office/drawing/2016/ink" xmlns:am3d="http://schemas.microsoft.com/office/drawing/2017/model3d" xmlns:o="urn:schemas-microsoft-com:office:office" xmlns:oel="http://schemas.microsoft.com/office/2019/extlst" xmlns:r="http://schemas.openxmlformats.org/officeDocument/2006/relationships" xmlns:m="http://schemas.openxmlformats.org/officeDocument/2006/math" xmlns:v="urn:schemas-microsoft-com:vml" xmlns:wp14="http://schemas.microsoft.com/office/word/2010/wordprocessingDrawing" xmlns:wp="http://schemas.openxmlformats.org/drawingml/2006/wordprocessingDrawing" xmlns:w10="urn:schemas-microsoft-com:office:word" xmlns:w="http://schemas.openxmlformats.org/wordprocessingml/2006/main" xmlns:w14="http://schemas.microsoft.com/office/word/2010/wordml" xmlns:w15="http://schemas.microsoft.com/office/word/2012/wordml" xmlns:w16cex="http://schemas.microsoft.com/office/word/2018/wordml/cex" xmlns:w16cid="http://schemas.microsoft.com/office/word/2016/wordml/cid" xmlns:w16="http://schemas.microsoft.com/office/word/2018/wordml" xmlns:w16sdtdh="http://schemas.microsoft.com/office/word/2020/wordml/sdtdatahash" xmlns:w16se="http://schemas.microsoft.com/office/word/2015/wordml/symex" xmlns:wpg="http://schemas.microsoft.com/office/word/2010/wordprocessingGroup" xmlns:wpi="http://schemas.microsoft.com/office/word/2010/wordprocessingInk" xmlns:wne="http://schemas.microsoft.com/office/word/2006/wordml" xmlns:wps="http://schemas.microsoft.com/office/word/2010/wordprocessingShape" mc:Ignorable="w14 w15 w16se w16cid w16 w16cex w16sdtdh wp14">
+<w:hdr xmlns:wpc="http://schemas.microsoft.com/office/word/2010/wordprocessingCanvas" xmlns:cx="http://schemas.microsoft.com/office/drawing/2014/chartex" xmlns:cx1="http://schemas.microsoft.com/office/drawing/2015/9/8/chartex" xmlns:cx2="http://schemas.microsoft.com/office/drawing/2015/10/21/chartex" xmlns:cx3="http://schemas.microsoft.com/office/drawing/2016/5/9/chartex" xmlns:cx4="http://schemas.microsoft.com/office/drawing/2016/5/10/chartex" xmlns:cx5="http://schemas.microsoft.com/office/drawing/2016/5/11/chartex" xmlns:cx6="http://schemas.microsoft.com/office/drawing/2016/5/12/chartex" xmlns:cx7="http://schemas.microsoft.com/office/drawing/2016/5/13/chartex" xmlns:cx8="http://schemas.microsoft.com/office/drawing/2016/5/14/chartex" xmlns:mc="http://schemas.openxmlformats.org/markup-compatibility/2006" xmlns:aink="http://schemas.microsoft.com/office/drawing/2016/ink" xmlns:am3d="http://schemas.microsoft.com/office/drawing/2017/model3d" xmlns:o="urn:schemas-microsoft-com:office:office" xmlns:oel="http://schemas.microsoft.com/office/2019/extlst" xmlns:r="http://schemas.openxmlformats.org/officeDocument/2006/relationships" xmlns:m="http://schemas.openxmlformats.org/officeDocument/2006/math" xmlns:v="urn:schemas-microsoft-com:vml" xmlns:wp14="http://schemas.microsoft.com/office/word/2010/wordprocessingDrawing" xmlns:wp="http://schemas.openxmlformats.org/drawingml/2006/wordprocessingDrawing" xmlns:w10="urn:schemas-microsoft-com:office:word" xmlns:w="http://schemas.openxmlformats.org/wordprocessingml/2006/main" xmlns:w14="http://schemas.microsoft.com/office/word/2010/wordml" xmlns:w15="http://schemas.microsoft.com/office/word/2012/wordml" xmlns:w16cex="http://schemas.microsoft.com/office/word/2018/wordml/cex" xmlns:w16cid="http://schemas.microsoft.com/office/word/2016/wordml/cid" xmlns:w16="http://schemas.microsoft.com/office/word/2018/wordml" xmlns:w16du="http://schemas.microsoft.com/office/word/2023/wordml/word16du" xmlns:w16sdtdh="http://schemas.microsoft.com/office/word/2020/wordml/sdtdatahash" xmlns:w16sdtfl="http://schemas.microsoft.com/office/word/2024/wordml/sdtformatlock" xmlns:w16se="http://schemas.microsoft.com/office/word/2015/wordml/symex" xmlns:wpg="http://schemas.microsoft.com/office/word/2010/wordprocessingGroup" xmlns:wpi="http://schemas.microsoft.com/office/word/2010/wordprocessingInk" xmlns:wne="http://schemas.microsoft.com/office/word/2006/wordml" xmlns:wps="http://schemas.microsoft.com/office/word/2010/wordprocessingShape" mc:Ignorable="w14 w15 w16se w16cid w16 w16cex w16sdtdh w16sdtfl w16du wp14">
   <w:p>
     <w:pPr>
-      <w:pStyle w:val="Koptekst"/>
+      <w:pStyle w:val="Header"/>
       <w:jc w:val="center"/>
     </w:pPr>
     <w:r>
       <w:rPr>
-        <w:rStyle w:val="Paginanummer"/>
+        <w:rStyle w:val="PageNumber"/>
       </w:rPr>
       <w:fldChar w:fldCharType="begin"/>
     </w:r>
     <w:r>
       <w:rPr>
-        <w:rStyle w:val="Paginanummer"/>
+        <w:rStyle w:val="PageNumber"/>
       </w:rPr>
       <w:instrText xml:space="preserve"> PAGE </w:instrText>
     </w:r>
     <w:r>
       <w:rPr>
-        <w:rStyle w:val="Paginanummer"/>
+        <w:rStyle w:val="PageNumber"/>
       </w:rPr>
       <w:fldChar w:fldCharType="separate"/>
     </w:r>
     <w:r>
       <w:rPr>
-        <w:rStyle w:val="Paginanummer"/>
+        <w:rStyle w:val="PageNumber"/>
       </w:rPr>
       <w:t>2</w:t>
     </w:r>
     <w:r>
       <w:rPr>
-        <w:rStyle w:val="Paginanummer"/>
+        <w:rStyle w:val="PageNumber"/>
       </w:rPr>
       <w:fldChar w:fldCharType="end"/>
     </w:r>
@@ -407,7 +601,7 @@
 </file>
 
 <file path=word/header3.xml><?xml version="1.0" encoding="utf-8"?>
-<w:hdr xmlns:wpc="http://schemas.microsoft.com/office/word/2010/wordprocessingCanvas" xmlns:cx="http://schemas.microsoft.com/office/drawing/2014/chartex" xmlns:cx1="http://schemas.microsoft.com/office/drawing/2015/9/8/chartex" xmlns:cx2="http://schemas.microsoft.com/office/drawing/2015/10/21/chartex" xmlns:cx3="http://schemas.microsoft.com/office/drawing/2016/5/9/chartex" xmlns:cx4="http://schemas.microsoft.com/office/drawing/2016/5/10/chartex" xmlns:cx5="http://schemas.microsoft.com/office/drawing/2016/5/11/chartex" xmlns:cx6="http://schemas.microsoft.com/office/drawing/2016/5/12/chartex" xmlns:cx7="http://schemas.microsoft.com/office/drawing/2016/5/13/chartex" xmlns:cx8="http://schemas.microsoft.com/office/drawing/2016/5/14/chartex" xmlns:mc="http://schemas.openxmlformats.org/markup-compatibility/2006" xmlns:aink="http://schemas.microsoft.com/office/drawing/2016/ink" xmlns:am3d="http://schemas.microsoft.com/office/drawing/2017/model3d" xmlns:o="urn:schemas-microsoft-com:office:office" xmlns:oel="http://schemas.microsoft.com/office/2019/extlst" xmlns:r="http://schemas.openxmlformats.org/officeDocument/2006/relationships" xmlns:m="http://schemas.openxmlformats.org/officeDocument/2006/math" xmlns:v="urn:schemas-microsoft-com:vml" xmlns:wp14="http://schemas.microsoft.com/office/word/2010/wordprocessingDrawing" xmlns:wp="http://schemas.openxmlformats.org/drawingml/2006/wordprocessingDrawing" xmlns:w10="urn:schemas-microsoft-com:office:word" xmlns:w="http://schemas.openxmlformats.org/wordprocessingml/2006/main" xmlns:w14="http://schemas.microsoft.com/office/word/2010/wordml" xmlns:w15="http://schemas.microsoft.com/office/word/2012/wordml" xmlns:w16cex="http://schemas.microsoft.com/office/word/2018/wordml/cex" xmlns:w16cid="http://schemas.microsoft.com/office/word/2016/wordml/cid" xmlns:w16="http://schemas.microsoft.com/office/word/2018/wordml" xmlns:w16sdtdh="http://schemas.microsoft.com/office/word/2020/wordml/sdtdatahash" xmlns:w16se="http://schemas.microsoft.com/office/word/2015/wordml/symex" xmlns:wpg="http://schemas.microsoft.com/office/word/2010/wordprocessingGroup" xmlns:wpi="http://schemas.microsoft.com/office/word/2010/wordprocessingInk" xmlns:wne="http://schemas.microsoft.com/office/word/2006/wordml" xmlns:wps="http://schemas.microsoft.com/office/word/2010/wordprocessingShape" mc:Ignorable="w14 w15 w16se w16cid w16 w16cex w16sdtdh wp14">
+<w:hdr xmlns:wpc="http://schemas.microsoft.com/office/word/2010/wordprocessingCanvas" xmlns:cx="http://schemas.microsoft.com/office/drawing/2014/chartex" xmlns:cx1="http://schemas.microsoft.com/office/drawing/2015/9/8/chartex" xmlns:cx2="http://schemas.microsoft.com/office/drawing/2015/10/21/chartex" xmlns:cx3="http://schemas.microsoft.com/office/drawing/2016/5/9/chartex" xmlns:cx4="http://schemas.microsoft.com/office/drawing/2016/5/10/chartex" xmlns:cx5="http://schemas.microsoft.com/office/drawing/2016/5/11/chartex" xmlns:cx6="http://schemas.microsoft.com/office/drawing/2016/5/12/chartex" xmlns:cx7="http://schemas.microsoft.com/office/drawing/2016/5/13/chartex" xmlns:cx8="http://schemas.microsoft.com/office/drawing/2016/5/14/chartex" xmlns:mc="http://schemas.openxmlformats.org/markup-compatibility/2006" xmlns:aink="http://schemas.microsoft.com/office/drawing/2016/ink" xmlns:am3d="http://schemas.microsoft.com/office/drawing/2017/model3d" xmlns:o="urn:schemas-microsoft-com:office:office" xmlns:oel="http://schemas.microsoft.com/office/2019/extlst" xmlns:r="http://schemas.openxmlformats.org/officeDocument/2006/relationships" xmlns:m="http://schemas.openxmlformats.org/officeDocument/2006/math" xmlns:v="urn:schemas-microsoft-com:vml" xmlns:wp14="http://schemas.microsoft.com/office/word/2010/wordprocessingDrawing" xmlns:wp="http://schemas.openxmlformats.org/drawingml/2006/wordprocessingDrawing" xmlns:w10="urn:schemas-microsoft-com:office:word" xmlns:w="http://schemas.openxmlformats.org/wordprocessingml/2006/main" xmlns:w14="http://schemas.microsoft.com/office/word/2010/wordml" xmlns:w15="http://schemas.microsoft.com/office/word/2012/wordml" xmlns:w16cex="http://schemas.microsoft.com/office/word/2018/wordml/cex" xmlns:w16cid="http://schemas.microsoft.com/office/word/2016/wordml/cid" xmlns:w16="http://schemas.microsoft.com/office/word/2018/wordml" xmlns:w16du="http://schemas.microsoft.com/office/word/2023/wordml/word16du" xmlns:w16sdtdh="http://schemas.microsoft.com/office/word/2020/wordml/sdtdatahash" xmlns:w16sdtfl="http://schemas.microsoft.com/office/word/2024/wordml/sdtformatlock" xmlns:w16se="http://schemas.microsoft.com/office/word/2015/wordml/symex" xmlns:wpg="http://schemas.microsoft.com/office/word/2010/wordprocessingGroup" xmlns:wpi="http://schemas.microsoft.com/office/word/2010/wordprocessingInk" xmlns:wne="http://schemas.microsoft.com/office/word/2006/wordml" xmlns:wps="http://schemas.microsoft.com/office/word/2010/wordprocessingShape" mc:Ignorable="w14 w15 w16se w16cid w16 w16cex w16sdtdh w16sdtfl w16du wp14">
   <w:p>
     <w:pPr>
       <w:framePr w:w="8414" w:h="284" w:hRule="exact" w:wrap="around" w:vAnchor="page" w:hAnchor="page" w:x="1940" w:y="1623" w:anchorLock="1"/>
@@ -1530,7 +1724,7 @@
   </w:p>
   <w:p>
     <w:pPr>
-      <w:pStyle w:val="Koptekst"/>
+      <w:pStyle w:val="Header"/>
     </w:pPr>
     <w:r>
       <w:rPr>
@@ -1603,8 +1797,16 @@
 </w:hdr>
 </file>
 
+<file path=word/people.xml><?xml version="1.0" encoding="utf-8"?>
+<w15:people xmlns:wpc="http://schemas.microsoft.com/office/word/2010/wordprocessingCanvas" xmlns:cx="http://schemas.microsoft.com/office/drawing/2014/chartex" xmlns:cx1="http://schemas.microsoft.com/office/drawing/2015/9/8/chartex" xmlns:cx2="http://schemas.microsoft.com/office/drawing/2015/10/21/chartex" xmlns:cx3="http://schemas.microsoft.com/office/drawing/2016/5/9/chartex" xmlns:cx4="http://schemas.microsoft.com/office/drawing/2016/5/10/chartex" xmlns:cx5="http://schemas.microsoft.com/office/drawing/2016/5/11/chartex" xmlns:cx6="http://schemas.microsoft.com/office/drawing/2016/5/12/chartex" xmlns:cx7="http://schemas.microsoft.com/office/drawing/2016/5/13/chartex" xmlns:cx8="http://schemas.microsoft.com/office/drawing/2016/5/14/chartex" xmlns:mc="http://schemas.openxmlformats.org/markup-compatibility/2006" xmlns:aink="http://schemas.microsoft.com/office/drawing/2016/ink" xmlns:am3d="http://schemas.microsoft.com/office/drawing/2017/model3d" xmlns:o="urn:schemas-microsoft-com:office:office" xmlns:oel="http://schemas.microsoft.com/office/2019/extlst" xmlns:r="http://schemas.openxmlformats.org/officeDocument/2006/relationships" xmlns:m="http://schemas.openxmlformats.org/officeDocument/2006/math" xmlns:v="urn:schemas-microsoft-com:vml" xmlns:wp14="http://schemas.microsoft.com/office/word/2010/wordprocessingDrawing" xmlns:wp="http://schemas.openxmlformats.org/drawingml/2006/wordprocessingDrawing" xmlns:w10="urn:schemas-microsoft-com:office:word" xmlns:w="http://schemas.openxmlformats.org/wordprocessingml/2006/main" xmlns:w14="http://schemas.microsoft.com/office/word/2010/wordml" xmlns:w15="http://schemas.microsoft.com/office/word/2012/wordml" xmlns:w16cex="http://schemas.microsoft.com/office/word/2018/wordml/cex" xmlns:w16cid="http://schemas.microsoft.com/office/word/2016/wordml/cid" xmlns:w16="http://schemas.microsoft.com/office/word/2018/wordml" xmlns:w16du="http://schemas.microsoft.com/office/word/2023/wordml/word16du" xmlns:w16sdtdh="http://schemas.microsoft.com/office/word/2020/wordml/sdtdatahash" xmlns:w16sdtfl="http://schemas.microsoft.com/office/word/2024/wordml/sdtformatlock" xmlns:w16se="http://schemas.microsoft.com/office/word/2015/wordml/symex" xmlns:wpg="http://schemas.microsoft.com/office/word/2010/wordprocessingGroup" xmlns:wpi="http://schemas.microsoft.com/office/word/2010/wordprocessingInk" xmlns:wne="http://schemas.microsoft.com/office/word/2006/wordml" xmlns:wps="http://schemas.microsoft.com/office/word/2010/wordprocessingShape" mc:Ignorable="w14 w15 w16se w16cid w16 w16cex w16sdtdh w16sdtfl w16du wp14">
+  <w15:person w15:author="Gerwin Struijs">
+    <w15:presenceInfo w15:providerId="AD" w15:userId="S::admstruijsg@struijsg.onmicrosoft.com::6d788f90-0a0b-4292-9507-10d7af6d109f"/>
+  </w15:person>
+</w15:people>
+</file>
+
 <file path=word/styles.xml><?xml version="1.0" encoding="utf-8"?>
-<w:styles xmlns:mc="http://schemas.openxmlformats.org/markup-compatibility/2006" xmlns:r="http://schemas.openxmlformats.org/officeDocument/2006/relationships" xmlns:w="http://schemas.openxmlformats.org/wordprocessingml/2006/main" xmlns:w14="http://schemas.microsoft.com/office/word/2010/wordml" xmlns:w15="http://schemas.microsoft.com/office/word/2012/wordml" xmlns:w16cex="http://schemas.microsoft.com/office/word/2018/wordml/cex" xmlns:w16cid="http://schemas.microsoft.com/office/word/2016/wordml/cid" xmlns:w16="http://schemas.microsoft.com/office/word/2018/wordml" xmlns:w16sdtdh="http://schemas.microsoft.com/office/word/2020/wordml/sdtdatahash" xmlns:w16se="http://schemas.microsoft.com/office/word/2015/wordml/symex" mc:Ignorable="w14 w15 w16se w16cid w16 w16cex w16sdtdh">
+<w:styles xmlns:mc="http://schemas.openxmlformats.org/markup-compatibility/2006" xmlns:r="http://schemas.openxmlformats.org/officeDocument/2006/relationships" xmlns:w="http://schemas.openxmlformats.org/wordprocessingml/2006/main" xmlns:w14="http://schemas.microsoft.com/office/word/2010/wordml" xmlns:w15="http://schemas.microsoft.com/office/word/2012/wordml" xmlns:w16cex="http://schemas.microsoft.com/office/word/2018/wordml/cex" xmlns:w16cid="http://schemas.microsoft.com/office/word/2016/wordml/cid" xmlns:w16="http://schemas.microsoft.com/office/word/2018/wordml" xmlns:w16du="http://schemas.microsoft.com/office/word/2023/wordml/word16du" xmlns:w16sdtdh="http://schemas.microsoft.com/office/word/2020/wordml/sdtdatahash" xmlns:w16sdtfl="http://schemas.microsoft.com/office/word/2024/wordml/sdtformatlock" xmlns:w16se="http://schemas.microsoft.com/office/word/2015/wordml/symex" mc:Ignorable="w14 w15 w16se w16cid w16 w16cex w16sdtdh w16sdtfl w16du">
   <w:docDefaults>
     <w:rPrDefault>
       <w:rPr>
@@ -1882,7 +2084,7 @@
     <w:lsdException w:name="Bibliography" w:semiHidden="1" w:uiPriority="37" w:unhideWhenUsed="1"/>
     <w:lsdException w:name="TOC Heading" w:semiHidden="1" w:uiPriority="39" w:unhideWhenUsed="1" w:qFormat="1"/>
   </w:latentStyles>
-  <w:style w:type="paragraph" w:default="1" w:styleId="Standaard">
+  <w:style w:type="paragraph" w:default="1" w:styleId="Normal">
     <w:name w:val="Normal"/>
     <w:qFormat/>
     <w:rPr>
@@ -1891,13 +2093,13 @@
       <w:szCs w:val="24"/>
     </w:rPr>
   </w:style>
-  <w:style w:type="character" w:default="1" w:styleId="Standaardalinea-lettertype">
+  <w:style w:type="character" w:default="1" w:styleId="DefaultParagraphFont">
     <w:name w:val="Default Paragraph Font"/>
     <w:uiPriority w:val="1"/>
     <w:semiHidden/>
     <w:unhideWhenUsed/>
   </w:style>
-  <w:style w:type="table" w:default="1" w:styleId="Standaardtabel">
+  <w:style w:type="table" w:default="1" w:styleId="TableNormal">
     <w:name w:val="Normal Table"/>
     <w:uiPriority w:val="99"/>
     <w:semiHidden/>
@@ -1912,16 +2114,16 @@
       </w:tblCellMar>
     </w:tblPr>
   </w:style>
-  <w:style w:type="numbering" w:default="1" w:styleId="Geenlijst">
+  <w:style w:type="numbering" w:default="1" w:styleId="NoList">
     <w:name w:val="No List"/>
     <w:uiPriority w:val="99"/>
     <w:semiHidden/>
     <w:unhideWhenUsed/>
   </w:style>
-  <w:style w:type="paragraph" w:styleId="Koptekst">
+  <w:style w:type="paragraph" w:styleId="Header">
     <w:name w:val="header"/>
-    <w:basedOn w:val="Standaard"/>
-    <w:link w:val="KoptekstChar"/>
+    <w:basedOn w:val="Normal"/>
+    <w:link w:val="HeaderChar"/>
     <w:uiPriority w:val="99"/>
     <w:unhideWhenUsed/>
     <w:rsid w:val="00993C75"/>
@@ -1932,10 +2134,10 @@
       </w:tabs>
     </w:pPr>
   </w:style>
-  <w:style w:type="character" w:customStyle="1" w:styleId="KoptekstChar">
-    <w:name w:val="Koptekst Char"/>
-    <w:basedOn w:val="Standaardalinea-lettertype"/>
-    <w:link w:val="Koptekst"/>
+  <w:style w:type="character" w:customStyle="1" w:styleId="HeaderChar">
+    <w:name w:val="Header Char"/>
+    <w:basedOn w:val="DefaultParagraphFont"/>
+    <w:link w:val="Header"/>
     <w:uiPriority w:val="99"/>
     <w:rsid w:val="00993C75"/>
     <w:rPr>
@@ -1944,10 +2146,10 @@
       <w:szCs w:val="24"/>
     </w:rPr>
   </w:style>
-  <w:style w:type="paragraph" w:styleId="Voettekst">
+  <w:style w:type="paragraph" w:styleId="Footer">
     <w:name w:val="footer"/>
-    <w:basedOn w:val="Standaard"/>
-    <w:link w:val="VoettekstChar"/>
+    <w:basedOn w:val="Normal"/>
+    <w:link w:val="FooterChar"/>
     <w:uiPriority w:val="99"/>
     <w:unhideWhenUsed/>
     <w:rsid w:val="00993C75"/>
@@ -1958,10 +2160,10 @@
       </w:tabs>
     </w:pPr>
   </w:style>
-  <w:style w:type="character" w:customStyle="1" w:styleId="VoettekstChar">
-    <w:name w:val="Voettekst Char"/>
-    <w:basedOn w:val="Standaardalinea-lettertype"/>
-    <w:link w:val="Voettekst"/>
+  <w:style w:type="character" w:customStyle="1" w:styleId="FooterChar">
+    <w:name w:val="Footer Char"/>
+    <w:basedOn w:val="DefaultParagraphFont"/>
+    <w:link w:val="Footer"/>
     <w:uiPriority w:val="99"/>
     <w:rsid w:val="00993C75"/>
     <w:rPr>
@@ -1970,9 +2172,9 @@
       <w:szCs w:val="24"/>
     </w:rPr>
   </w:style>
-  <w:style w:type="table" w:styleId="Tabelraster">
+  <w:style w:type="table" w:styleId="TableGrid">
     <w:name w:val="Table Grid"/>
-    <w:basedOn w:val="Standaardtabel"/>
+    <w:basedOn w:val="TableNormal"/>
     <w:uiPriority w:val="59"/>
     <w:rsid w:val="00993C75"/>
     <w:tblPr>
@@ -1986,7 +2188,7 @@
       </w:tblBorders>
     </w:tblPr>
   </w:style>
-  <w:style w:type="character" w:styleId="Paginanummer">
+  <w:style w:type="character" w:styleId="PageNumber">
     <w:name w:val="page number"/>
     <w:rsid w:val="006819B8"/>
     <w:rPr>
@@ -1994,15 +2196,15 @@
       <w:sz w:val="22"/>
     </w:rPr>
   </w:style>
-  <w:style w:type="character" w:styleId="Regelnummer">
+  <w:style w:type="character" w:styleId="LineNumber">
     <w:name w:val="line number"/>
-    <w:basedOn w:val="Standaardalinea-lettertype"/>
+    <w:basedOn w:val="DefaultParagraphFont"/>
     <w:uiPriority w:val="99"/>
     <w:semiHidden/>
     <w:unhideWhenUsed/>
     <w:rsid w:val="00971EF8"/>
   </w:style>
-  <w:style w:type="paragraph" w:styleId="Revisie">
+  <w:style w:type="paragraph" w:styleId="Revision">
     <w:name w:val="Revision"/>
     <w:hidden/>
     <w:uiPriority w:val="99"/>
@@ -2014,7 +2216,592 @@
       <w:szCs w:val="24"/>
     </w:rPr>
   </w:style>
+  <w:style w:type="character" w:styleId="PlaceholderText">
+    <w:name w:val="Placeholder Text"/>
+    <w:basedOn w:val="DefaultParagraphFont"/>
+    <w:uiPriority w:val="99"/>
+    <w:semiHidden/>
+    <w:rsid w:val="00BF00FD"/>
+    <w:rPr>
+      <w:color w:val="666666"/>
+    </w:rPr>
+  </w:style>
 </w:styles>
+</file>
+
+<file path=word/glossary/document.xml><?xml version="1.0" encoding="utf-8"?>
+<w:glossaryDocument xmlns:wpc="http://schemas.microsoft.com/office/word/2010/wordprocessingCanvas" xmlns:cx="http://schemas.microsoft.com/office/drawing/2014/chartex" xmlns:cx1="http://schemas.microsoft.com/office/drawing/2015/9/8/chartex" xmlns:cx2="http://schemas.microsoft.com/office/drawing/2015/10/21/chartex" xmlns:cx3="http://schemas.microsoft.com/office/drawing/2016/5/9/chartex" xmlns:cx4="http://schemas.microsoft.com/office/drawing/2016/5/10/chartex" xmlns:cx5="http://schemas.microsoft.com/office/drawing/2016/5/11/chartex" xmlns:cx6="http://schemas.microsoft.com/office/drawing/2016/5/12/chartex" xmlns:cx7="http://schemas.microsoft.com/office/drawing/2016/5/13/chartex" xmlns:cx8="http://schemas.microsoft.com/office/drawing/2016/5/14/chartex" xmlns:mc="http://schemas.openxmlformats.org/markup-compatibility/2006" xmlns:aink="http://schemas.microsoft.com/office/drawing/2016/ink" xmlns:am3d="http://schemas.microsoft.com/office/drawing/2017/model3d" xmlns:o="urn:schemas-microsoft-com:office:office" xmlns:oel="http://schemas.microsoft.com/office/2019/extlst" xmlns:r="http://schemas.openxmlformats.org/officeDocument/2006/relationships" xmlns:m="http://schemas.openxmlformats.org/officeDocument/2006/math" xmlns:v="urn:schemas-microsoft-com:vml" xmlns:wp14="http://schemas.microsoft.com/office/word/2010/wordprocessingDrawing" xmlns:wp="http://schemas.openxmlformats.org/drawingml/2006/wordprocessingDrawing" xmlns:w10="urn:schemas-microsoft-com:office:word" xmlns:w="http://schemas.openxmlformats.org/wordprocessingml/2006/main" xmlns:w14="http://schemas.microsoft.com/office/word/2010/wordml" xmlns:w15="http://schemas.microsoft.com/office/word/2012/wordml" xmlns:w16cex="http://schemas.microsoft.com/office/word/2018/wordml/cex" xmlns:w16cid="http://schemas.microsoft.com/office/word/2016/wordml/cid" xmlns:w16="http://schemas.microsoft.com/office/word/2018/wordml" xmlns:w16du="http://schemas.microsoft.com/office/word/2023/wordml/word16du" xmlns:w16sdtdh="http://schemas.microsoft.com/office/word/2020/wordml/sdtdatahash" xmlns:w16sdtfl="http://schemas.microsoft.com/office/word/2024/wordml/sdtformatlock" xmlns:w16se="http://schemas.microsoft.com/office/word/2015/wordml/symex" xmlns:wpg="http://schemas.microsoft.com/office/word/2010/wordprocessingGroup" xmlns:wpi="http://schemas.microsoft.com/office/word/2010/wordprocessingInk" xmlns:wne="http://schemas.microsoft.com/office/word/2006/wordml" xmlns:wps="http://schemas.microsoft.com/office/word/2010/wordprocessingShape" mc:Ignorable="w14 w15 w16se w16cid w16 w16cex w16sdtdh w16sdtfl w16du wp14">
+  <w:docParts>
+    <w:docPart>
+      <w:docPartPr>
+        <w:name w:val="DefaultPlaceholder_-1854013440"/>
+        <w:category>
+          <w:name w:val="General"/>
+          <w:gallery w:val="placeholder"/>
+        </w:category>
+        <w:types>
+          <w:type w:val="bbPlcHdr"/>
+        </w:types>
+        <w:behaviors>
+          <w:behavior w:val="content"/>
+        </w:behaviors>
+        <w:guid w:val="{2B2C70FF-C89D-4303-AFA2-5CFB26F7ABD1}"/>
+      </w:docPartPr>
+      <w:docPartBody>
+        <w:p>
+          <w:r>
+            <w:rPr>
+              <w:rStyle w:val="PlaceholderText"/>
+            </w:rPr>
+            <w:t>Click or tap here to enter text.</w:t>
+          </w:r>
+        </w:p>
+      </w:docPartBody>
+    </w:docPart>
+  </w:docParts>
+</w:glossaryDocument>
+</file>
+
+<file path=word/glossary/fontTable.xml><?xml version="1.0" encoding="utf-8"?>
+<w:fonts xmlns:mc="http://schemas.openxmlformats.org/markup-compatibility/2006" xmlns:r="http://schemas.openxmlformats.org/officeDocument/2006/relationships" xmlns:w="http://schemas.openxmlformats.org/wordprocessingml/2006/main" xmlns:w14="http://schemas.microsoft.com/office/word/2010/wordml" xmlns:w15="http://schemas.microsoft.com/office/word/2012/wordml" xmlns:w16cex="http://schemas.microsoft.com/office/word/2018/wordml/cex" xmlns:w16cid="http://schemas.microsoft.com/office/word/2016/wordml/cid" xmlns:w16="http://schemas.microsoft.com/office/word/2018/wordml" xmlns:w16du="http://schemas.microsoft.com/office/word/2023/wordml/word16du" xmlns:w16sdtdh="http://schemas.microsoft.com/office/word/2020/wordml/sdtdatahash" xmlns:w16sdtfl="http://schemas.microsoft.com/office/word/2024/wordml/sdtformatlock" xmlns:w16se="http://schemas.microsoft.com/office/word/2015/wordml/symex" mc:Ignorable="w14 w15 w16se w16cid w16 w16cex w16sdtdh w16sdtfl w16du">
+  <w:font w:name="Times New Roman">
+    <w:panose1 w:val="02020603050405020304"/>
+    <w:charset w:val="00"/>
+    <w:family w:val="roman"/>
+    <w:pitch w:val="variable"/>
+    <w:sig w:usb0="E0002EFF" w:usb1="C000785B" w:usb2="00000009" w:usb3="00000000" w:csb0="000001FF" w:csb1="00000000"/>
+  </w:font>
+  <w:font w:name="Univers">
+    <w:altName w:val="Arial"/>
+    <w:charset w:val="00"/>
+    <w:family w:val="swiss"/>
+    <w:pitch w:val="variable"/>
+    <w:sig w:usb0="80000287" w:usb1="00000000" w:usb2="00000000" w:usb3="00000000" w:csb0="0000000F" w:csb1="00000000"/>
+  </w:font>
+  <w:font w:name="Arial">
+    <w:panose1 w:val="020B0604020202020204"/>
+    <w:charset w:val="00"/>
+    <w:family w:val="swiss"/>
+    <w:pitch w:val="variable"/>
+    <w:sig w:usb0="E0002EFF" w:usb1="C000785B" w:usb2="00000009" w:usb3="00000000" w:csb0="000001FF" w:csb1="00000000"/>
+  </w:font>
+  <w:font w:name="Cambria">
+    <w:panose1 w:val="02040503050406030204"/>
+    <w:charset w:val="00"/>
+    <w:family w:val="roman"/>
+    <w:pitch w:val="variable"/>
+    <w:sig w:usb0="E00006FF" w:usb1="420024FF" w:usb2="02000000" w:usb3="00000000" w:csb0="0000019F" w:csb1="00000000"/>
+  </w:font>
+  <w:font w:name="Calibri">
+    <w:panose1 w:val="020F0502020204030204"/>
+    <w:charset w:val="00"/>
+    <w:family w:val="swiss"/>
+    <w:pitch w:val="variable"/>
+    <w:sig w:usb0="E4002EFF" w:usb1="C200247B" w:usb2="00000009" w:usb3="00000000" w:csb0="000001FF" w:csb1="00000000"/>
+  </w:font>
+  <w:font w:name="Aptos">
+    <w:charset w:val="00"/>
+    <w:family w:val="swiss"/>
+    <w:pitch w:val="variable"/>
+    <w:sig w:usb0="20000287" w:usb1="00000003" w:usb2="00000000" w:usb3="00000000" w:csb0="0000019F" w:csb1="00000000"/>
+  </w:font>
+  <w:font w:name="Aptos Display">
+    <w:charset w:val="00"/>
+    <w:family w:val="swiss"/>
+    <w:pitch w:val="variable"/>
+    <w:sig w:usb0="20000287" w:usb1="00000003" w:usb2="00000000" w:usb3="00000000" w:csb0="0000019F" w:csb1="00000000"/>
+  </w:font>
+</w:fonts>
+</file>
+
+<file path=word/glossary/settings.xml><?xml version="1.0" encoding="utf-8"?>
+<w:settings xmlns:mc="http://schemas.openxmlformats.org/markup-compatibility/2006" xmlns:o="urn:schemas-microsoft-com:office:office" xmlns:r="http://schemas.openxmlformats.org/officeDocument/2006/relationships" xmlns:m="http://schemas.openxmlformats.org/officeDocument/2006/math" xmlns:v="urn:schemas-microsoft-com:vml" xmlns:w10="urn:schemas-microsoft-com:office:word" xmlns:w="http://schemas.openxmlformats.org/wordprocessingml/2006/main" xmlns:w14="http://schemas.microsoft.com/office/word/2010/wordml" xmlns:w15="http://schemas.microsoft.com/office/word/2012/wordml" xmlns:w16cex="http://schemas.microsoft.com/office/word/2018/wordml/cex" xmlns:w16cid="http://schemas.microsoft.com/office/word/2016/wordml/cid" xmlns:w16="http://schemas.microsoft.com/office/word/2018/wordml" xmlns:w16du="http://schemas.microsoft.com/office/word/2023/wordml/word16du" xmlns:w16sdtdh="http://schemas.microsoft.com/office/word/2020/wordml/sdtdatahash" xmlns:w16sdtfl="http://schemas.microsoft.com/office/word/2024/wordml/sdtformatlock" xmlns:w16se="http://schemas.microsoft.com/office/word/2015/wordml/symex" xmlns:sl="http://schemas.openxmlformats.org/schemaLibrary/2006/main" mc:Ignorable="w14 w15 w16se w16cid w16 w16cex w16sdtdh w16sdtfl w16du">
+  <w:view w:val="normal"/>
+  <w:defaultTabStop w:val="708"/>
+  <w:hyphenationZone w:val="425"/>
+  <w:characterSpacingControl w:val="doNotCompress"/>
+  <w:compat>
+    <w:useFELayout/>
+    <w:compatSetting w:name="compatibilityMode" w:uri="http://schemas.microsoft.com/office/word" w:val="15"/>
+    <w:compatSetting w:name="overrideTableStyleFontSizeAndJustification" w:uri="http://schemas.microsoft.com/office/word" w:val="1"/>
+    <w:compatSetting w:name="enableOpenTypeFeatures" w:uri="http://schemas.microsoft.com/office/word" w:val="1"/>
+    <w:compatSetting w:name="doNotFlipMirrorIndents" w:uri="http://schemas.microsoft.com/office/word" w:val="1"/>
+    <w:compatSetting w:name="differentiateMultirowTableHeaders" w:uri="http://schemas.microsoft.com/office/word" w:val="1"/>
+    <w:compatSetting w:name="useWord2013TrackBottomHyphenation" w:uri="http://schemas.microsoft.com/office/word" w:val="0"/>
+  </w:compat>
+  <w:rsids>
+    <w:rsidRoot w:val="007A4F68"/>
+    <w:rsid w:val="007A4F68"/>
+    <w:rsid w:val="009423C3"/>
+    <w:rsid w:val="00EC52DB"/>
+  </w:rsids>
+  <m:mathPr>
+    <m:mathFont m:val="Cambria Math"/>
+    <m:brkBin m:val="before"/>
+    <m:brkBinSub m:val="--"/>
+    <m:smallFrac m:val="0"/>
+    <m:dispDef/>
+    <m:lMargin m:val="0"/>
+    <m:rMargin m:val="0"/>
+    <m:defJc m:val="centerGroup"/>
+    <m:wrapIndent m:val="1440"/>
+    <m:intLim m:val="subSup"/>
+    <m:naryLim m:val="undOvr"/>
+  </m:mathPr>
+  <w:themeFontLang w:val="nl-NL"/>
+  <w:clrSchemeMapping w:bg1="light1" w:t1="dark1" w:bg2="light2" w:t2="dark2" w:accent1="accent1" w:accent2="accent2" w:accent3="accent3" w:accent4="accent4" w:accent5="accent5" w:accent6="accent6" w:hyperlink="hyperlink" w:followedHyperlink="followedHyperlink"/>
+  <w:decimalSymbol w:val=","/>
+  <w:listSeparator w:val=";"/>
+  <w15:chartTrackingRefBased/>
+</w:settings>
+</file>
+
+<file path=word/glossary/styles.xml><?xml version="1.0" encoding="utf-8"?>
+<w:styles xmlns:mc="http://schemas.openxmlformats.org/markup-compatibility/2006" xmlns:r="http://schemas.openxmlformats.org/officeDocument/2006/relationships" xmlns:w="http://schemas.openxmlformats.org/wordprocessingml/2006/main" xmlns:w14="http://schemas.microsoft.com/office/word/2010/wordml" xmlns:w15="http://schemas.microsoft.com/office/word/2012/wordml" xmlns:w16cex="http://schemas.microsoft.com/office/word/2018/wordml/cex" xmlns:w16cid="http://schemas.microsoft.com/office/word/2016/wordml/cid" xmlns:w16="http://schemas.microsoft.com/office/word/2018/wordml" xmlns:w16du="http://schemas.microsoft.com/office/word/2023/wordml/word16du" xmlns:w16sdtdh="http://schemas.microsoft.com/office/word/2020/wordml/sdtdatahash" xmlns:w16sdtfl="http://schemas.microsoft.com/office/word/2024/wordml/sdtformatlock" xmlns:w16se="http://schemas.microsoft.com/office/word/2015/wordml/symex" mc:Ignorable="w14 w15 w16se w16cid w16 w16cex w16sdtdh w16sdtfl w16du">
+  <w:docDefaults>
+    <w:rPrDefault>
+      <w:rPr>
+        <w:rFonts w:asciiTheme="minorHAnsi" w:eastAsiaTheme="minorEastAsia" w:hAnsiTheme="minorHAnsi" w:cstheme="minorBidi"/>
+        <w:kern w:val="2"/>
+        <w:sz w:val="24"/>
+        <w:szCs w:val="24"/>
+        <w:lang w:val="nl-NL" w:eastAsia="nl-NL" w:bidi="ar-SA"/>
+        <w14:ligatures w14:val="standardContextual"/>
+      </w:rPr>
+    </w:rPrDefault>
+    <w:pPrDefault>
+      <w:pPr>
+        <w:spacing w:after="160" w:line="278" w:lineRule="auto"/>
+      </w:pPr>
+    </w:pPrDefault>
+  </w:docDefaults>
+  <w:latentStyles w:defLockedState="0" w:defUIPriority="99" w:defSemiHidden="0" w:defUnhideWhenUsed="0" w:defQFormat="0" w:count="376">
+    <w:lsdException w:name="Normal" w:uiPriority="0" w:qFormat="1"/>
+    <w:lsdException w:name="heading 1" w:uiPriority="9" w:qFormat="1"/>
+    <w:lsdException w:name="heading 2" w:semiHidden="1" w:uiPriority="9" w:unhideWhenUsed="1" w:qFormat="1"/>
+    <w:lsdException w:name="heading 3" w:semiHidden="1" w:uiPriority="9" w:unhideWhenUsed="1" w:qFormat="1"/>
+    <w:lsdException w:name="heading 4" w:semiHidden="1" w:uiPriority="9" w:unhideWhenUsed="1" w:qFormat="1"/>
+    <w:lsdException w:name="heading 5" w:semiHidden="1" w:uiPriority="9" w:unhideWhenUsed="1" w:qFormat="1"/>
+    <w:lsdException w:name="heading 6" w:semiHidden="1" w:uiPriority="9" w:unhideWhenUsed="1" w:qFormat="1"/>
+    <w:lsdException w:name="heading 7" w:semiHidden="1" w:uiPriority="9" w:unhideWhenUsed="1" w:qFormat="1"/>
+    <w:lsdException w:name="heading 8" w:semiHidden="1" w:uiPriority="9" w:unhideWhenUsed="1" w:qFormat="1"/>
+    <w:lsdException w:name="heading 9" w:semiHidden="1" w:uiPriority="9" w:unhideWhenUsed="1" w:qFormat="1"/>
+    <w:lsdException w:name="index 1" w:semiHidden="1" w:unhideWhenUsed="1"/>
+    <w:lsdException w:name="index 2" w:semiHidden="1" w:unhideWhenUsed="1"/>
+    <w:lsdException w:name="index 3" w:semiHidden="1" w:unhideWhenUsed="1"/>
+    <w:lsdException w:name="index 4" w:semiHidden="1" w:unhideWhenUsed="1"/>
+    <w:lsdException w:name="index 5" w:semiHidden="1" w:unhideWhenUsed="1"/>
+    <w:lsdException w:name="index 6" w:semiHidden="1" w:unhideWhenUsed="1"/>
+    <w:lsdException w:name="index 7" w:semiHidden="1" w:unhideWhenUsed="1"/>
+    <w:lsdException w:name="index 8" w:semiHidden="1" w:unhideWhenUsed="1"/>
+    <w:lsdException w:name="index 9" w:semiHidden="1" w:unhideWhenUsed="1"/>
+    <w:lsdException w:name="toc 1" w:semiHidden="1" w:uiPriority="39" w:unhideWhenUsed="1"/>
+    <w:lsdException w:name="toc 2" w:semiHidden="1" w:uiPriority="39" w:unhideWhenUsed="1"/>
+    <w:lsdException w:name="toc 3" w:semiHidden="1" w:uiPriority="39" w:unhideWhenUsed="1"/>
+    <w:lsdException w:name="toc 4" w:semiHidden="1" w:uiPriority="39" w:unhideWhenUsed="1"/>
+    <w:lsdException w:name="toc 5" w:semiHidden="1" w:uiPriority="39" w:unhideWhenUsed="1"/>
+    <w:lsdException w:name="toc 6" w:semiHidden="1" w:uiPriority="39" w:unhideWhenUsed="1"/>
+    <w:lsdException w:name="toc 7" w:semiHidden="1" w:uiPriority="39" w:unhideWhenUsed="1"/>
+    <w:lsdException w:name="toc 8" w:semiHidden="1" w:uiPriority="39" w:unhideWhenUsed="1"/>
+    <w:lsdException w:name="toc 9" w:semiHidden="1" w:uiPriority="39" w:unhideWhenUsed="1"/>
+    <w:lsdException w:name="Normal Indent" w:semiHidden="1" w:unhideWhenUsed="1"/>
+    <w:lsdException w:name="footnote text" w:semiHidden="1" w:unhideWhenUsed="1"/>
+    <w:lsdException w:name="annotation text" w:semiHidden="1" w:unhideWhenUsed="1"/>
+    <w:lsdException w:name="header" w:semiHidden="1" w:unhideWhenUsed="1"/>
+    <w:lsdException w:name="footer" w:semiHidden="1" w:unhideWhenUsed="1"/>
+    <w:lsdException w:name="index heading" w:semiHidden="1" w:unhideWhenUsed="1"/>
+    <w:lsdException w:name="caption" w:semiHidden="1" w:uiPriority="35" w:unhideWhenUsed="1" w:qFormat="1"/>
+    <w:lsdException w:name="table of figures" w:semiHidden="1" w:unhideWhenUsed="1"/>
+    <w:lsdException w:name="envelope address" w:semiHidden="1" w:unhideWhenUsed="1"/>
+    <w:lsdException w:name="envelope return" w:semiHidden="1" w:unhideWhenUsed="1"/>
+    <w:lsdException w:name="footnote reference" w:semiHidden="1" w:unhideWhenUsed="1"/>
+    <w:lsdException w:name="annotation reference" w:semiHidden="1" w:unhideWhenUsed="1"/>
+    <w:lsdException w:name="line number" w:semiHidden="1" w:unhideWhenUsed="1"/>
+    <w:lsdException w:name="page number" w:semiHidden="1" w:unhideWhenUsed="1"/>
+    <w:lsdException w:name="endnote reference" w:semiHidden="1" w:unhideWhenUsed="1"/>
+    <w:lsdException w:name="endnote text" w:semiHidden="1" w:unhideWhenUsed="1"/>
+    <w:lsdException w:name="table of authorities" w:semiHidden="1" w:unhideWhenUsed="1"/>
+    <w:lsdException w:name="macro" w:semiHidden="1" w:unhideWhenUsed="1"/>
+    <w:lsdException w:name="toa heading" w:semiHidden="1" w:unhideWhenUsed="1"/>
+    <w:lsdException w:name="List" w:semiHidden="1" w:unhideWhenUsed="1"/>
+    <w:lsdException w:name="List Bullet" w:semiHidden="1" w:unhideWhenUsed="1"/>
+    <w:lsdException w:name="List Number" w:semiHidden="1" w:unhideWhenUsed="1"/>
+    <w:lsdException w:name="List 2" w:semiHidden="1" w:unhideWhenUsed="1"/>
+    <w:lsdException w:name="List 3" w:semiHidden="1" w:unhideWhenUsed="1"/>
+    <w:lsdException w:name="List 4" w:semiHidden="1" w:unhideWhenUsed="1"/>
+    <w:lsdException w:name="List 5" w:semiHidden="1" w:unhideWhenUsed="1"/>
+    <w:lsdException w:name="List Bullet 2" w:semiHidden="1" w:unhideWhenUsed="1"/>
+    <w:lsdException w:name="List Bullet 3" w:semiHidden="1" w:unhideWhenUsed="1"/>
+    <w:lsdException w:name="List Bullet 4" w:semiHidden="1" w:unhideWhenUsed="1"/>
+    <w:lsdException w:name="List Bullet 5" w:semiHidden="1" w:unhideWhenUsed="1"/>
+    <w:lsdException w:name="List Number 2" w:semiHidden="1" w:unhideWhenUsed="1"/>
+    <w:lsdException w:name="List Number 3" w:semiHidden="1" w:unhideWhenUsed="1"/>
+    <w:lsdException w:name="List Number 4" w:semiHidden="1" w:unhideWhenUsed="1"/>
+    <w:lsdException w:name="List Number 5" w:semiHidden="1" w:unhideWhenUsed="1"/>
+    <w:lsdException w:name="Title" w:uiPriority="10" w:qFormat="1"/>
+    <w:lsdException w:name="Closing" w:semiHidden="1" w:unhideWhenUsed="1"/>
+    <w:lsdException w:name="Signature" w:semiHidden="1" w:unhideWhenUsed="1"/>
+    <w:lsdException w:name="Default Paragraph Font" w:semiHidden="1" w:uiPriority="1" w:unhideWhenUsed="1"/>
+    <w:lsdException w:name="Body Text" w:semiHidden="1" w:unhideWhenUsed="1"/>
+    <w:lsdException w:name="Body Text Indent" w:semiHidden="1" w:unhideWhenUsed="1"/>
+    <w:lsdException w:name="List Continue" w:semiHidden="1" w:unhideWhenUsed="1"/>
+    <w:lsdException w:name="List Continue 2" w:semiHidden="1" w:unhideWhenUsed="1"/>
+    <w:lsdException w:name="List Continue 3" w:semiHidden="1" w:unhideWhenUsed="1"/>
+    <w:lsdException w:name="List Continue 4" w:semiHidden="1" w:unhideWhenUsed="1"/>
+    <w:lsdException w:name="List Continue 5" w:semiHidden="1" w:unhideWhenUsed="1"/>
+    <w:lsdException w:name="Message Header" w:semiHidden="1" w:unhideWhenUsed="1"/>
+    <w:lsdException w:name="Subtitle" w:uiPriority="11" w:qFormat="1"/>
+    <w:lsdException w:name="Salutation" w:semiHidden="1" w:unhideWhenUsed="1"/>
+    <w:lsdException w:name="Date" w:semiHidden="1" w:unhideWhenUsed="1"/>
+    <w:lsdException w:name="Body Text First Indent" w:semiHidden="1" w:unhideWhenUsed="1"/>
+    <w:lsdException w:name="Body Text First Indent 2" w:semiHidden="1" w:unhideWhenUsed="1"/>
+    <w:lsdException w:name="Note Heading" w:semiHidden="1" w:unhideWhenUsed="1"/>
+    <w:lsdException w:name="Body Text 2" w:semiHidden="1" w:unhideWhenUsed="1"/>
+    <w:lsdException w:name="Body Text 3" w:semiHidden="1" w:unhideWhenUsed="1"/>
+    <w:lsdException w:name="Body Text Indent 2" w:semiHidden="1" w:unhideWhenUsed="1"/>
+    <w:lsdException w:name="Body Text Indent 3" w:semiHidden="1" w:unhideWhenUsed="1"/>
+    <w:lsdException w:name="Block Text" w:semiHidden="1" w:unhideWhenUsed="1"/>
+    <w:lsdException w:name="Hyperlink" w:semiHidden="1" w:unhideWhenUsed="1"/>
+    <w:lsdException w:name="FollowedHyperlink" w:semiHidden="1" w:unhideWhenUsed="1"/>
+    <w:lsdException w:name="Strong" w:uiPriority="22" w:qFormat="1"/>
+    <w:lsdException w:name="Emphasis" w:uiPriority="20" w:qFormat="1"/>
+    <w:lsdException w:name="Document Map" w:semiHidden="1" w:unhideWhenUsed="1"/>
+    <w:lsdException w:name="Plain Text" w:semiHidden="1" w:unhideWhenUsed="1"/>
+    <w:lsdException w:name="E-mail Signature" w:semiHidden="1" w:unhideWhenUsed="1"/>
+    <w:lsdException w:name="HTML Top of Form" w:semiHidden="1" w:unhideWhenUsed="1"/>
+    <w:lsdException w:name="HTML Bottom of Form" w:semiHidden="1" w:unhideWhenUsed="1"/>
+    <w:lsdException w:name="Normal (Web)" w:semiHidden="1" w:unhideWhenUsed="1"/>
+    <w:lsdException w:name="HTML Acronym" w:semiHidden="1" w:unhideWhenUsed="1"/>
+    <w:lsdException w:name="HTML Address" w:semiHidden="1" w:unhideWhenUsed="1"/>
+    <w:lsdException w:name="HTML Cite" w:semiHidden="1" w:unhideWhenUsed="1"/>
+    <w:lsdException w:name="HTML Code" w:semiHidden="1" w:unhideWhenUsed="1"/>
+    <w:lsdException w:name="HTML Definition" w:semiHidden="1" w:unhideWhenUsed="1"/>
+    <w:lsdException w:name="HTML Keyboard" w:semiHidden="1" w:unhideWhenUsed="1"/>
+    <w:lsdException w:name="HTML Preformatted" w:semiHidden="1" w:unhideWhenUsed="1"/>
+    <w:lsdException w:name="HTML Sample" w:semiHidden="1" w:unhideWhenUsed="1"/>
+    <w:lsdException w:name="HTML Typewriter" w:semiHidden="1" w:unhideWhenUsed="1"/>
+    <w:lsdException w:name="HTML Variable" w:semiHidden="1" w:unhideWhenUsed="1"/>
+    <w:lsdException w:name="Normal Table" w:semiHidden="1" w:unhideWhenUsed="1"/>
+    <w:lsdException w:name="annotation subject" w:semiHidden="1" w:unhideWhenUsed="1"/>
+    <w:lsdException w:name="No List" w:semiHidden="1" w:unhideWhenUsed="1"/>
+    <w:lsdException w:name="Outline List 1" w:semiHidden="1" w:unhideWhenUsed="1"/>
+    <w:lsdException w:name="Outline List 2" w:semiHidden="1" w:unhideWhenUsed="1"/>
+    <w:lsdException w:name="Outline List 3" w:semiHidden="1" w:unhideWhenUsed="1"/>
+    <w:lsdException w:name="Table Simple 1" w:semiHidden="1" w:unhideWhenUsed="1"/>
+    <w:lsdException w:name="Table Simple 2" w:semiHidden="1" w:unhideWhenUsed="1"/>
+    <w:lsdException w:name="Table Simple 3" w:semiHidden="1" w:unhideWhenUsed="1"/>
+    <w:lsdException w:name="Table Classic 1" w:semiHidden="1" w:unhideWhenUsed="1"/>
+    <w:lsdException w:name="Table Classic 2" w:semiHidden="1" w:unhideWhenUsed="1"/>
+    <w:lsdException w:name="Table Classic 3" w:semiHidden="1" w:unhideWhenUsed="1"/>
+    <w:lsdException w:name="Table Classic 4" w:semiHidden="1" w:unhideWhenUsed="1"/>
+    <w:lsdException w:name="Table Colorful 1" w:semiHidden="1" w:unhideWhenUsed="1"/>
+    <w:lsdException w:name="Table Colorful 2" w:semiHidden="1" w:unhideWhenUsed="1"/>
+    <w:lsdException w:name="Table Colorful 3" w:semiHidden="1" w:unhideWhenUsed="1"/>
+    <w:lsdException w:name="Table Columns 1" w:semiHidden="1" w:unhideWhenUsed="1"/>
+    <w:lsdException w:name="Table Columns 2" w:semiHidden="1" w:unhideWhenUsed="1"/>
+    <w:lsdException w:name="Table Columns 3" w:semiHidden="1" w:unhideWhenUsed="1"/>
+    <w:lsdException w:name="Table Columns 4" w:semiHidden="1" w:unhideWhenUsed="1"/>
+    <w:lsdException w:name="Table Columns 5" w:semiHidden="1" w:unhideWhenUsed="1"/>
+    <w:lsdException w:name="Table Grid 1" w:semiHidden="1" w:unhideWhenUsed="1"/>
+    <w:lsdException w:name="Table Grid 2" w:semiHidden="1" w:unhideWhenUsed="1"/>
+    <w:lsdException w:name="Table Grid 3" w:semiHidden="1" w:unhideWhenUsed="1"/>
+    <w:lsdException w:name="Table Grid 4" w:semiHidden="1" w:unhideWhenUsed="1"/>
+    <w:lsdException w:name="Table Grid 5" w:semiHidden="1" w:unhideWhenUsed="1"/>
+    <w:lsdException w:name="Table Grid 6" w:semiHidden="1" w:unhideWhenUsed="1"/>
+    <w:lsdException w:name="Table Grid 7" w:semiHidden="1" w:unhideWhenUsed="1"/>
+    <w:lsdException w:name="Table Grid 8" w:semiHidden="1" w:unhideWhenUsed="1"/>
+    <w:lsdException w:name="Table List 1" w:semiHidden="1" w:unhideWhenUsed="1"/>
+    <w:lsdException w:name="Table List 2" w:semiHidden="1" w:unhideWhenUsed="1"/>
+    <w:lsdException w:name="Table List 3" w:semiHidden="1" w:unhideWhenUsed="1"/>
+    <w:lsdException w:name="Table List 4" w:semiHidden="1" w:unhideWhenUsed="1"/>
+    <w:lsdException w:name="Table List 5" w:semiHidden="1" w:unhideWhenUsed="1"/>
+    <w:lsdException w:name="Table List 6" w:semiHidden="1" w:unhideWhenUsed="1"/>
+    <w:lsdException w:name="Table List 7" w:semiHidden="1" w:unhideWhenUsed="1"/>
+    <w:lsdException w:name="Table List 8" w:semiHidden="1" w:unhideWhenUsed="1"/>
+    <w:lsdException w:name="Table 3D effects 1" w:semiHidden="1" w:unhideWhenUsed="1"/>
+    <w:lsdException w:name="Table 3D effects 2" w:semiHidden="1" w:unhideWhenUsed="1"/>
+    <w:lsdException w:name="Table 3D effects 3" w:semiHidden="1" w:unhideWhenUsed="1"/>
+    <w:lsdException w:name="Table Contemporary" w:semiHidden="1" w:unhideWhenUsed="1"/>
+    <w:lsdException w:name="Table Elegant" w:semiHidden="1" w:unhideWhenUsed="1"/>
+    <w:lsdException w:name="Table Professional" w:semiHidden="1" w:unhideWhenUsed="1"/>
+    <w:lsdException w:name="Table Subtle 1" w:semiHidden="1" w:unhideWhenUsed="1"/>
+    <w:lsdException w:name="Table Subtle 2" w:semiHidden="1" w:unhideWhenUsed="1"/>
+    <w:lsdException w:name="Table Web 1" w:semiHidden="1" w:unhideWhenUsed="1"/>
+    <w:lsdException w:name="Table Web 2" w:semiHidden="1" w:unhideWhenUsed="1"/>
+    <w:lsdException w:name="Table Web 3" w:semiHidden="1" w:unhideWhenUsed="1"/>
+    <w:lsdException w:name="Balloon Text" w:semiHidden="1" w:unhideWhenUsed="1"/>
+    <w:lsdException w:name="Table Grid" w:uiPriority="39"/>
+    <w:lsdException w:name="Table Theme" w:semiHidden="1" w:unhideWhenUsed="1"/>
+    <w:lsdException w:name="Placeholder Text" w:semiHidden="1"/>
+    <w:lsdException w:name="No Spacing" w:uiPriority="1" w:qFormat="1"/>
+    <w:lsdException w:name="Light Shading" w:uiPriority="60"/>
+    <w:lsdException w:name="Light List" w:uiPriority="61"/>
+    <w:lsdException w:name="Light Grid" w:uiPriority="62"/>
+    <w:lsdException w:name="Medium Shading 1" w:uiPriority="63"/>
+    <w:lsdException w:name="Medium Shading 2" w:uiPriority="64"/>
+    <w:lsdException w:name="Medium List 1" w:uiPriority="65"/>
+    <w:lsdException w:name="Medium List 2" w:uiPriority="66"/>
+    <w:lsdException w:name="Medium Grid 1" w:uiPriority="67"/>
+    <w:lsdException w:name="Medium Grid 2" w:uiPriority="68"/>
+    <w:lsdException w:name="Medium Grid 3" w:uiPriority="69"/>
+    <w:lsdException w:name="Dark List" w:uiPriority="70"/>
+    <w:lsdException w:name="Colorful Shading" w:uiPriority="71"/>
+    <w:lsdException w:name="Colorful List" w:uiPriority="72"/>
+    <w:lsdException w:name="Colorful Grid" w:uiPriority="73"/>
+    <w:lsdException w:name="Light Shading Accent 1" w:uiPriority="60"/>
+    <w:lsdException w:name="Light List Accent 1" w:uiPriority="61"/>
+    <w:lsdException w:name="Light Grid Accent 1" w:uiPriority="62"/>
+    <w:lsdException w:name="Medium Shading 1 Accent 1" w:uiPriority="63"/>
+    <w:lsdException w:name="Medium Shading 2 Accent 1" w:uiPriority="64"/>
+    <w:lsdException w:name="Medium List 1 Accent 1" w:uiPriority="65"/>
+    <w:lsdException w:name="Revision" w:semiHidden="1"/>
+    <w:lsdException w:name="List Paragraph" w:uiPriority="34" w:qFormat="1"/>
+    <w:lsdException w:name="Quote" w:uiPriority="29" w:qFormat="1"/>
+    <w:lsdException w:name="Intense Quote" w:uiPriority="30" w:qFormat="1"/>
+    <w:lsdException w:name="Medium List 2 Accent 1" w:uiPriority="66"/>
+    <w:lsdException w:name="Medium Grid 1 Accent 1" w:uiPriority="67"/>
+    <w:lsdException w:name="Medium Grid 2 Accent 1" w:uiPriority="68"/>
+    <w:lsdException w:name="Medium Grid 3 Accent 1" w:uiPriority="69"/>
+    <w:lsdException w:name="Dark List Accent 1" w:uiPriority="70"/>
+    <w:lsdException w:name="Colorful Shading Accent 1" w:uiPriority="71"/>
+    <w:lsdException w:name="Colorful List Accent 1" w:uiPriority="72"/>
+    <w:lsdException w:name="Colorful Grid Accent 1" w:uiPriority="73"/>
+    <w:lsdException w:name="Light Shading Accent 2" w:uiPriority="60"/>
+    <w:lsdException w:name="Light List Accent 2" w:uiPriority="61"/>
+    <w:lsdException w:name="Light Grid Accent 2" w:uiPriority="62"/>
+    <w:lsdException w:name="Medium Shading 1 Accent 2" w:uiPriority="63"/>
+    <w:lsdException w:name="Medium Shading 2 Accent 2" w:uiPriority="64"/>
+    <w:lsdException w:name="Medium List 1 Accent 2" w:uiPriority="65"/>
+    <w:lsdException w:name="Medium List 2 Accent 2" w:uiPriority="66"/>
+    <w:lsdException w:name="Medium Grid 1 Accent 2" w:uiPriority="67"/>
+    <w:lsdException w:name="Medium Grid 2 Accent 2" w:uiPriority="68"/>
+    <w:lsdException w:name="Medium Grid 3 Accent 2" w:uiPriority="69"/>
+    <w:lsdException w:name="Dark List Accent 2" w:uiPriority="70"/>
+    <w:lsdException w:name="Colorful Shading Accent 2" w:uiPriority="71"/>
+    <w:lsdException w:name="Colorful List Accent 2" w:uiPriority="72"/>
+    <w:lsdException w:name="Colorful Grid Accent 2" w:uiPriority="73"/>
+    <w:lsdException w:name="Light Shading Accent 3" w:uiPriority="60"/>
+    <w:lsdException w:name="Light List Accent 3" w:uiPriority="61"/>
+    <w:lsdException w:name="Light Grid Accent 3" w:uiPriority="62"/>
+    <w:lsdException w:name="Medium Shading 1 Accent 3" w:uiPriority="63"/>
+    <w:lsdException w:name="Medium Shading 2 Accent 3" w:uiPriority="64"/>
+    <w:lsdException w:name="Medium List 1 Accent 3" w:uiPriority="65"/>
+    <w:lsdException w:name="Medium List 2 Accent 3" w:uiPriority="66"/>
+    <w:lsdException w:name="Medium Grid 1 Accent 3" w:uiPriority="67"/>
+    <w:lsdException w:name="Medium Grid 2 Accent 3" w:uiPriority="68"/>
+    <w:lsdException w:name="Medium Grid 3 Accent 3" w:uiPriority="69"/>
+    <w:lsdException w:name="Dark List Accent 3" w:uiPriority="70"/>
+    <w:lsdException w:name="Colorful Shading Accent 3" w:uiPriority="71"/>
+    <w:lsdException w:name="Colorful List Accent 3" w:uiPriority="72"/>
+    <w:lsdException w:name="Colorful Grid Accent 3" w:uiPriority="73"/>
+    <w:lsdException w:name="Light Shading Accent 4" w:uiPriority="60"/>
+    <w:lsdException w:name="Light List Accent 4" w:uiPriority="61"/>
+    <w:lsdException w:name="Light Grid Accent 4" w:uiPriority="62"/>
+    <w:lsdException w:name="Medium Shading 1 Accent 4" w:uiPriority="63"/>
+    <w:lsdException w:name="Medium Shading 2 Accent 4" w:uiPriority="64"/>
+    <w:lsdException w:name="Medium List 1 Accent 4" w:uiPriority="65"/>
+    <w:lsdException w:name="Medium List 2 Accent 4" w:uiPriority="66"/>
+    <w:lsdException w:name="Medium Grid 1 Accent 4" w:uiPriority="67"/>
+    <w:lsdException w:name="Medium Grid 2 Accent 4" w:uiPriority="68"/>
+    <w:lsdException w:name="Medium Grid 3 Accent 4" w:uiPriority="69"/>
+    <w:lsdException w:name="Dark List Accent 4" w:uiPriority="70"/>
+    <w:lsdException w:name="Colorful Shading Accent 4" w:uiPriority="71"/>
+    <w:lsdException w:name="Colorful List Accent 4" w:uiPriority="72"/>
+    <w:lsdException w:name="Colorful Grid Accent 4" w:uiPriority="73"/>
+    <w:lsdException w:name="Light Shading Accent 5" w:uiPriority="60"/>
+    <w:lsdException w:name="Light List Accent 5" w:uiPriority="61"/>
+    <w:lsdException w:name="Light Grid Accent 5" w:uiPriority="62"/>
+    <w:lsdException w:name="Medium Shading 1 Accent 5" w:uiPriority="63"/>
+    <w:lsdException w:name="Medium Shading 2 Accent 5" w:uiPriority="64"/>
+    <w:lsdException w:name="Medium List 1 Accent 5" w:uiPriority="65"/>
+    <w:lsdException w:name="Medium List 2 Accent 5" w:uiPriority="66"/>
+    <w:lsdException w:name="Medium Grid 1 Accent 5" w:uiPriority="67"/>
+    <w:lsdException w:name="Medium Grid 2 Accent 5" w:uiPriority="68"/>
+    <w:lsdException w:name="Medium Grid 3 Accent 5" w:uiPriority="69"/>
+    <w:lsdException w:name="Dark List Accent 5" w:uiPriority="70"/>
+    <w:lsdException w:name="Colorful Shading Accent 5" w:uiPriority="71"/>
+    <w:lsdException w:name="Colorful List Accent 5" w:uiPriority="72"/>
+    <w:lsdException w:name="Colorful Grid Accent 5" w:uiPriority="73"/>
+    <w:lsdException w:name="Light Shading Accent 6" w:uiPriority="60"/>
+    <w:lsdException w:name="Light List Accent 6" w:uiPriority="61"/>
+    <w:lsdException w:name="Light Grid Accent 6" w:uiPriority="62"/>
+    <w:lsdException w:name="Medium Shading 1 Accent 6" w:uiPriority="63"/>
+    <w:lsdException w:name="Medium Shading 2 Accent 6" w:uiPriority="64"/>
+    <w:lsdException w:name="Medium List 1 Accent 6" w:uiPriority="65"/>
+    <w:lsdException w:name="Medium List 2 Accent 6" w:uiPriority="66"/>
+    <w:lsdException w:name="Medium Grid 1 Accent 6" w:uiPriority="67"/>
+    <w:lsdException w:name="Medium Grid 2 Accent 6" w:uiPriority="68"/>
+    <w:lsdException w:name="Medium Grid 3 Accent 6" w:uiPriority="69"/>
+    <w:lsdException w:name="Dark List Accent 6" w:uiPriority="70"/>
+    <w:lsdException w:name="Colorful Shading Accent 6" w:uiPriority="71"/>
+    <w:lsdException w:name="Colorful List Accent 6" w:uiPriority="72"/>
+    <w:lsdException w:name="Colorful Grid Accent 6" w:uiPriority="73"/>
+    <w:lsdException w:name="Subtle Emphasis" w:uiPriority="19" w:qFormat="1"/>
+    <w:lsdException w:name="Intense Emphasis" w:uiPriority="21" w:qFormat="1"/>
+    <w:lsdException w:name="Subtle Reference" w:uiPriority="31" w:qFormat="1"/>
+    <w:lsdException w:name="Intense Reference" w:uiPriority="32" w:qFormat="1"/>
+    <w:lsdException w:name="Book Title" w:uiPriority="33" w:qFormat="1"/>
+    <w:lsdException w:name="Bibliography" w:semiHidden="1" w:uiPriority="37" w:unhideWhenUsed="1"/>
+    <w:lsdException w:name="TOC Heading" w:semiHidden="1" w:uiPriority="39" w:unhideWhenUsed="1" w:qFormat="1"/>
+    <w:lsdException w:name="Plain Table 1" w:uiPriority="41"/>
+    <w:lsdException w:name="Plain Table 2" w:uiPriority="42"/>
+    <w:lsdException w:name="Plain Table 3" w:uiPriority="43"/>
+    <w:lsdException w:name="Plain Table 4" w:uiPriority="44"/>
+    <w:lsdException w:name="Plain Table 5" w:uiPriority="45"/>
+    <w:lsdException w:name="Grid Table Light" w:uiPriority="40"/>
+    <w:lsdException w:name="Grid Table 1 Light" w:uiPriority="46"/>
+    <w:lsdException w:name="Grid Table 2" w:uiPriority="47"/>
+    <w:lsdException w:name="Grid Table 3" w:uiPriority="48"/>
+    <w:lsdException w:name="Grid Table 4" w:uiPriority="49"/>
+    <w:lsdException w:name="Grid Table 5 Dark" w:uiPriority="50"/>
+    <w:lsdException w:name="Grid Table 6 Colorful" w:uiPriority="51"/>
+    <w:lsdException w:name="Grid Table 7 Colorful" w:uiPriority="52"/>
+    <w:lsdException w:name="Grid Table 1 Light Accent 1" w:uiPriority="46"/>
+    <w:lsdException w:name="Grid Table 2 Accent 1" w:uiPriority="47"/>
+    <w:lsdException w:name="Grid Table 3 Accent 1" w:uiPriority="48"/>
+    <w:lsdException w:name="Grid Table 4 Accent 1" w:uiPriority="49"/>
+    <w:lsdException w:name="Grid Table 5 Dark Accent 1" w:uiPriority="50"/>
+    <w:lsdException w:name="Grid Table 6 Colorful Accent 1" w:uiPriority="51"/>
+    <w:lsdException w:name="Grid Table 7 Colorful Accent 1" w:uiPriority="52"/>
+    <w:lsdException w:name="Grid Table 1 Light Accent 2" w:uiPriority="46"/>
+    <w:lsdException w:name="Grid Table 2 Accent 2" w:uiPriority="47"/>
+    <w:lsdException w:name="Grid Table 3 Accent 2" w:uiPriority="48"/>
+    <w:lsdException w:name="Grid Table 4 Accent 2" w:uiPriority="49"/>
+    <w:lsdException w:name="Grid Table 5 Dark Accent 2" w:uiPriority="50"/>
+    <w:lsdException w:name="Grid Table 6 Colorful Accent 2" w:uiPriority="51"/>
+    <w:lsdException w:name="Grid Table 7 Colorful Accent 2" w:uiPriority="52"/>
+    <w:lsdException w:name="Grid Table 1 Light Accent 3" w:uiPriority="46"/>
+    <w:lsdException w:name="Grid Table 2 Accent 3" w:uiPriority="47"/>
+    <w:lsdException w:name="Grid Table 3 Accent 3" w:uiPriority="48"/>
+    <w:lsdException w:name="Grid Table 4 Accent 3" w:uiPriority="49"/>
+    <w:lsdException w:name="Grid Table 5 Dark Accent 3" w:uiPriority="50"/>
+    <w:lsdException w:name="Grid Table 6 Colorful Accent 3" w:uiPriority="51"/>
+    <w:lsdException w:name="Grid Table 7 Colorful Accent 3" w:uiPriority="52"/>
+    <w:lsdException w:name="Grid Table 1 Light Accent 4" w:uiPriority="46"/>
+    <w:lsdException w:name="Grid Table 2 Accent 4" w:uiPriority="47"/>
+    <w:lsdException w:name="Grid Table 3 Accent 4" w:uiPriority="48"/>
+    <w:lsdException w:name="Grid Table 4 Accent 4" w:uiPriority="49"/>
+    <w:lsdException w:name="Grid Table 5 Dark Accent 4" w:uiPriority="50"/>
+    <w:lsdException w:name="Grid Table 6 Colorful Accent 4" w:uiPriority="51"/>
+    <w:lsdException w:name="Grid Table 7 Colorful Accent 4" w:uiPriority="52"/>
+    <w:lsdException w:name="Grid Table 1 Light Accent 5" w:uiPriority="46"/>
+    <w:lsdException w:name="Grid Table 2 Accent 5" w:uiPriority="47"/>
+    <w:lsdException w:name="Grid Table 3 Accent 5" w:uiPriority="48"/>
+    <w:lsdException w:name="Grid Table 4 Accent 5" w:uiPriority="49"/>
+    <w:lsdException w:name="Grid Table 5 Dark Accent 5" w:uiPriority="50"/>
+    <w:lsdException w:name="Grid Table 6 Colorful Accent 5" w:uiPriority="51"/>
+    <w:lsdException w:name="Grid Table 7 Colorful Accent 5" w:uiPriority="52"/>
+    <w:lsdException w:name="Grid Table 1 Light Accent 6" w:uiPriority="46"/>
+    <w:lsdException w:name="Grid Table 2 Accent 6" w:uiPriority="47"/>
+    <w:lsdException w:name="Grid Table 3 Accent 6" w:uiPriority="48"/>
+    <w:lsdException w:name="Grid Table 4 Accent 6" w:uiPriority="49"/>
+    <w:lsdException w:name="Grid Table 5 Dark Accent 6" w:uiPriority="50"/>
+    <w:lsdException w:name="Grid Table 6 Colorful Accent 6" w:uiPriority="51"/>
+    <w:lsdException w:name="Grid Table 7 Colorful Accent 6" w:uiPriority="52"/>
+    <w:lsdException w:name="List Table 1 Light" w:uiPriority="46"/>
+    <w:lsdException w:name="List Table 2" w:uiPriority="47"/>
+    <w:lsdException w:name="List Table 3" w:uiPriority="48"/>
+    <w:lsdException w:name="List Table 4" w:uiPriority="49"/>
+    <w:lsdException w:name="List Table 5 Dark" w:uiPriority="50"/>
+    <w:lsdException w:name="List Table 6 Colorful" w:uiPriority="51"/>
+    <w:lsdException w:name="List Table 7 Colorful" w:uiPriority="52"/>
+    <w:lsdException w:name="List Table 1 Light Accent 1" w:uiPriority="46"/>
+    <w:lsdException w:name="List Table 2 Accent 1" w:uiPriority="47"/>
+    <w:lsdException w:name="List Table 3 Accent 1" w:uiPriority="48"/>
+    <w:lsdException w:name="List Table 4 Accent 1" w:uiPriority="49"/>
+    <w:lsdException w:name="List Table 5 Dark Accent 1" w:uiPriority="50"/>
+    <w:lsdException w:name="List Table 6 Colorful Accent 1" w:uiPriority="51"/>
+    <w:lsdException w:name="List Table 7 Colorful Accent 1" w:uiPriority="52"/>
+    <w:lsdException w:name="List Table 1 Light Accent 2" w:uiPriority="46"/>
+    <w:lsdException w:name="List Table 2 Accent 2" w:uiPriority="47"/>
+    <w:lsdException w:name="List Table 3 Accent 2" w:uiPriority="48"/>
+    <w:lsdException w:name="List Table 4 Accent 2" w:uiPriority="49"/>
+    <w:lsdException w:name="List Table 5 Dark Accent 2" w:uiPriority="50"/>
+    <w:lsdException w:name="List Table 6 Colorful Accent 2" w:uiPriority="51"/>
+    <w:lsdException w:name="List Table 7 Colorful Accent 2" w:uiPriority="52"/>
+    <w:lsdException w:name="List Table 1 Light Accent 3" w:uiPriority="46"/>
+    <w:lsdException w:name="List Table 2 Accent 3" w:uiPriority="47"/>
+    <w:lsdException w:name="List Table 3 Accent 3" w:uiPriority="48"/>
+    <w:lsdException w:name="List Table 4 Accent 3" w:uiPriority="49"/>
+    <w:lsdException w:name="List Table 5 Dark Accent 3" w:uiPriority="50"/>
+    <w:lsdException w:name="List Table 6 Colorful Accent 3" w:uiPriority="51"/>
+    <w:lsdException w:name="List Table 7 Colorful Accent 3" w:uiPriority="52"/>
+    <w:lsdException w:name="List Table 1 Light Accent 4" w:uiPriority="46"/>
+    <w:lsdException w:name="List Table 2 Accent 4" w:uiPriority="47"/>
+    <w:lsdException w:name="List Table 3 Accent 4" w:uiPriority="48"/>
+    <w:lsdException w:name="List Table 4 Accent 4" w:uiPriority="49"/>
+    <w:lsdException w:name="List Table 5 Dark Accent 4" w:uiPriority="50"/>
+    <w:lsdException w:name="List Table 6 Colorful Accent 4" w:uiPriority="51"/>
+    <w:lsdException w:name="List Table 7 Colorful Accent 4" w:uiPriority="52"/>
+    <w:lsdException w:name="List Table 1 Light Accent 5" w:uiPriority="46"/>
+    <w:lsdException w:name="List Table 2 Accent 5" w:uiPriority="47"/>
+    <w:lsdException w:name="List Table 3 Accent 5" w:uiPriority="48"/>
+    <w:lsdException w:name="List Table 4 Accent 5" w:uiPriority="49"/>
+    <w:lsdException w:name="List Table 5 Dark Accent 5" w:uiPriority="50"/>
+    <w:lsdException w:name="List Table 6 Colorful Accent 5" w:uiPriority="51"/>
+    <w:lsdException w:name="List Table 7 Colorful Accent 5" w:uiPriority="52"/>
+    <w:lsdException w:name="List Table 1 Light Accent 6" w:uiPriority="46"/>
+    <w:lsdException w:name="List Table 2 Accent 6" w:uiPriority="47"/>
+    <w:lsdException w:name="List Table 3 Accent 6" w:uiPriority="48"/>
+    <w:lsdException w:name="List Table 4 Accent 6" w:uiPriority="49"/>
+    <w:lsdException w:name="List Table 5 Dark Accent 6" w:uiPriority="50"/>
+    <w:lsdException w:name="List Table 6 Colorful Accent 6" w:uiPriority="51"/>
+    <w:lsdException w:name="List Table 7 Colorful Accent 6" w:uiPriority="52"/>
+    <w:lsdException w:name="Mention" w:semiHidden="1" w:unhideWhenUsed="1"/>
+    <w:lsdException w:name="Smart Hyperlink" w:semiHidden="1" w:unhideWhenUsed="1"/>
+    <w:lsdException w:name="Hashtag" w:semiHidden="1" w:unhideWhenUsed="1"/>
+    <w:lsdException w:name="Unresolved Mention" w:semiHidden="1" w:unhideWhenUsed="1"/>
+    <w:lsdException w:name="Smart Link" w:semiHidden="1" w:unhideWhenUsed="1"/>
+  </w:latentStyles>
+  <w:style w:type="paragraph" w:default="1" w:styleId="Normal">
+    <w:name w:val="Normal"/>
+    <w:qFormat/>
+  </w:style>
+  <w:style w:type="character" w:default="1" w:styleId="DefaultParagraphFont">
+    <w:name w:val="Default Paragraph Font"/>
+    <w:uiPriority w:val="1"/>
+    <w:semiHidden/>
+    <w:unhideWhenUsed/>
+  </w:style>
+  <w:style w:type="table" w:default="1" w:styleId="TableNormal">
+    <w:name w:val="Normal Table"/>
+    <w:uiPriority w:val="99"/>
+    <w:semiHidden/>
+    <w:unhideWhenUsed/>
+    <w:tblPr>
+      <w:tblInd w:w="0" w:type="dxa"/>
+      <w:tblCellMar>
+        <w:top w:w="0" w:type="dxa"/>
+        <w:left w:w="108" w:type="dxa"/>
+        <w:bottom w:w="0" w:type="dxa"/>
+        <w:right w:w="108" w:type="dxa"/>
+      </w:tblCellMar>
+    </w:tblPr>
+  </w:style>
+  <w:style w:type="numbering" w:default="1" w:styleId="NoList">
+    <w:name w:val="No List"/>
+    <w:uiPriority w:val="99"/>
+    <w:semiHidden/>
+    <w:unhideWhenUsed/>
+  </w:style>
+  <w:style w:type="character" w:styleId="PlaceholderText">
+    <w:name w:val="Placeholder Text"/>
+    <w:basedOn w:val="DefaultParagraphFont"/>
+    <w:uiPriority w:val="99"/>
+    <w:semiHidden/>
+    <w:rsid w:val="007A4F68"/>
+    <w:rPr>
+      <w:color w:val="666666"/>
+    </w:rPr>
+  </w:style>
+</w:styles>
+</file>
+
+<file path=word/glossary/webSettings.xml><?xml version="1.0" encoding="utf-8"?>
+<w:webSettings xmlns:mc="http://schemas.openxmlformats.org/markup-compatibility/2006" xmlns:r="http://schemas.openxmlformats.org/officeDocument/2006/relationships" xmlns:w="http://schemas.openxmlformats.org/wordprocessingml/2006/main" xmlns:w14="http://schemas.microsoft.com/office/word/2010/wordml" xmlns:w15="http://schemas.microsoft.com/office/word/2012/wordml" xmlns:w16cex="http://schemas.microsoft.com/office/word/2018/wordml/cex" xmlns:w16cid="http://schemas.microsoft.com/office/word/2016/wordml/cid" xmlns:w16="http://schemas.microsoft.com/office/word/2018/wordml" xmlns:w16du="http://schemas.microsoft.com/office/word/2023/wordml/word16du" xmlns:w16sdtdh="http://schemas.microsoft.com/office/word/2020/wordml/sdtdatahash" xmlns:w16sdtfl="http://schemas.microsoft.com/office/word/2024/wordml/sdtformatlock" xmlns:w16se="http://schemas.microsoft.com/office/word/2015/wordml/symex" mc:Ignorable="w14 w15 w16se w16cid w16 w16cex w16sdtdh w16sdtfl w16du">
+  <w:optimizeForBrowser/>
+  <w:allowPNG/>
+</w:webSettings>
 </file>
 
 <file path=word/theme/theme1.xml><?xml version="1.0" encoding="utf-8"?>
@@ -2302,7 +3089,39 @@
 </a:theme>
 </file>
 
+<file path=word/webextensions/taskpanes.xml><?xml version="1.0" encoding="utf-8"?>
+<wetp:taskpanes xmlns:wetp="http://schemas.microsoft.com/office/webextensions/taskpanes/2010/11">
+  <wetp:taskpane dockstate="right" visibility="0" width="438" row="2">
+    <wetp:webextensionref xmlns:r="http://schemas.openxmlformats.org/officeDocument/2006/relationships" r:id="rId1"/>
+  </wetp:taskpane>
+</wetp:taskpanes>
+</file>
+
+<file path=word/webextensions/webextension1.xml><?xml version="1.0" encoding="utf-8"?>
+<we:webextension xmlns:we="http://schemas.microsoft.com/office/webextensions/webextension/2010/11" id="{D6165D21-69F6-468E-8A85-44C6341238DD}">
+  <we:reference id="ae59ac86-b4a1-461e-a7e5-af1f6975e385" version="1.0.0.0" store="developer" storeType="Registry"/>
+  <we:alternateReferences/>
+  <we:properties/>
+  <we:bindings/>
+  <we:snapshot xmlns:r="http://schemas.openxmlformats.org/officeDocument/2006/relationships"/>
+  <we:extLst>
+    <a:ext xmlns:a="http://schemas.openxmlformats.org/drawingml/2006/main" uri="{0858819E-0033-43BF-8937-05EC82904868}">
+      <we:backgroundApp state="1" runtimeId=""/>
+    </a:ext>
+  </we:extLst>
+</we:webextension>
+</file>
+
 <file path=customXml/item1.xml><?xml version="1.0" encoding="utf-8"?>
+<?mso-contentType ?>
+<FormTemplates xmlns="http://schemas.microsoft.com/sharepoint/v3/contenttype/forms">
+  <Display>DocumentLibraryForm</Display>
+  <Edit>DocumentLibraryForm</Edit>
+  <New>DocumentLibraryForm</New>
+</FormTemplates>
+</file>
+
+<file path=customXml/item2.xml><?xml version="1.0" encoding="utf-8"?>
 <p:properties xmlns:p="http://schemas.microsoft.com/office/2006/metadata/properties" xmlns:xsi="http://www.w3.org/2001/XMLSchema-instance" xmlns:pc="http://schemas.microsoft.com/office/infopath/2007/PartnerControls">
   <documentManagement>
     <fd2efaa79ee34a8faf1b73bacc3df3cf xmlns="69c08d32-af30-4a7c-b5c3-cfded335888e">
@@ -2330,70 +3149,7 @@
 </p:properties>
 </file>
 
-<file path=customXml/item2.xml><?xml version="1.0" encoding="utf-8"?>
-<?mso-contentType ?>
-<FormTemplates xmlns="http://schemas.microsoft.com/sharepoint/v3/contenttype/forms">
-  <Display>DocumentLibraryForm</Display>
-  <Edit>DocumentLibraryForm</Edit>
-  <New>DocumentLibraryForm</New>
-</FormTemplates>
-</file>
-
 <file path=customXml/item3.xml><?xml version="1.0" encoding="utf-8"?>
-<b:Sources xmlns:b="http://schemas.openxmlformats.org/officeDocument/2006/bibliography" xmlns="http://schemas.openxmlformats.org/officeDocument/2006/bibliography" SelectedStyle="\APASixthEditionOfficeOnline.xsl" StyleName="APA" Version="6"/>
-</file>
-
-<file path=customXml/item4.xml><?xml version="1.0" encoding="utf-8"?>
-<?mso-contentType ?>
-<spe:Receivers xmlns:spe="http://schemas.microsoft.com/sharepoint/events">
-  <Receiver>
-    <Name>Document ID Generator</Name>
-    <Synchronization>Synchronous</Synchronization>
-    <Type>10001</Type>
-    <SequenceNumber>1000</SequenceNumber>
-    <Url/>
-    <Assembly>Microsoft.Office.DocumentManagement, Version=16.0.0.0, Culture=neutral, PublicKeyToken=71e9bce111e9429c</Assembly>
-    <Class>Microsoft.Office.DocumentManagement.Internal.DocIdHandler</Class>
-    <Data/>
-    <Filter/>
-  </Receiver>
-  <Receiver>
-    <Name>Document ID Generator</Name>
-    <Synchronization>Synchronous</Synchronization>
-    <Type>10002</Type>
-    <SequenceNumber>1001</SequenceNumber>
-    <Url/>
-    <Assembly>Microsoft.Office.DocumentManagement, Version=16.0.0.0, Culture=neutral, PublicKeyToken=71e9bce111e9429c</Assembly>
-    <Class>Microsoft.Office.DocumentManagement.Internal.DocIdHandler</Class>
-    <Data/>
-    <Filter/>
-  </Receiver>
-  <Receiver>
-    <Name>Document ID Generator</Name>
-    <Synchronization>Synchronous</Synchronization>
-    <Type>10004</Type>
-    <SequenceNumber>1002</SequenceNumber>
-    <Url/>
-    <Assembly>Microsoft.Office.DocumentManagement, Version=16.0.0.0, Culture=neutral, PublicKeyToken=71e9bce111e9429c</Assembly>
-    <Class>Microsoft.Office.DocumentManagement.Internal.DocIdHandler</Class>
-    <Data/>
-    <Filter/>
-  </Receiver>
-  <Receiver>
-    <Name>Document ID Generator</Name>
-    <Synchronization>Synchronous</Synchronization>
-    <Type>10006</Type>
-    <SequenceNumber>1003</SequenceNumber>
-    <Url/>
-    <Assembly>Microsoft.Office.DocumentManagement, Version=16.0.0.0, Culture=neutral, PublicKeyToken=71e9bce111e9429c</Assembly>
-    <Class>Microsoft.Office.DocumentManagement.Internal.DocIdHandler</Class>
-    <Data/>
-    <Filter/>
-  </Receiver>
-</spe:Receivers>
-</file>
-
-<file path=customXml/item5.xml><?xml version="1.0" encoding="utf-8"?>
 <ct:contentTypeSchema xmlns:ct="http://schemas.microsoft.com/office/2006/metadata/contentType" xmlns:ma="http://schemas.microsoft.com/office/2006/metadata/properties/metaAttributes" ct:_="" ma:_="" ma:contentTypeName="ADV document" ma:contentTypeID="0x010100FA5A77795FEADA4EA51227303613444600735C2A30F5F0534AB71251762FCD0DCC" ma:contentTypeVersion="14" ma:contentTypeDescription="Een nieuw document maken." ma:contentTypeScope="" ma:versionID="e0e94bd8ba17c96e7d715a2e2e5c6cd3">
   <xsd:schema xmlns:xsd="http://www.w3.org/2001/XMLSchema" xmlns:xs="http://www.w3.org/2001/XMLSchema" xmlns:p="http://schemas.microsoft.com/office/2006/metadata/properties" xmlns:ns2="69c08d32-af30-4a7c-b5c3-cfded335888e" xmlns:ns3="64bae88d-eb08-415b-8399-b4de743b1a0f" xmlns:ns4="5ddb962b-09ae-43c6-99e7-e0d35674bcc0" targetNamespace="http://schemas.microsoft.com/office/2006/metadata/properties" ma:root="true" ma:fieldsID="dfbf01151b2cd7327e777d35cd28d134" ns2:_="" ns3:_="" ns4:_="">
     <xsd:import namespace="69c08d32-af30-4a7c-b5c3-cfded335888e"/>
@@ -2644,7 +3400,69 @@
 </ct:contentTypeSchema>
 </file>
 
+<file path=customXml/item4.xml><?xml version="1.0" encoding="utf-8"?>
+<?mso-contentType ?>
+<spe:Receivers xmlns:spe="http://schemas.microsoft.com/sharepoint/events">
+  <Receiver>
+    <Name>Document ID Generator</Name>
+    <Synchronization>Synchronous</Synchronization>
+    <Type>10001</Type>
+    <SequenceNumber>1000</SequenceNumber>
+    <Url/>
+    <Assembly>Microsoft.Office.DocumentManagement, Version=16.0.0.0, Culture=neutral, PublicKeyToken=71e9bce111e9429c</Assembly>
+    <Class>Microsoft.Office.DocumentManagement.Internal.DocIdHandler</Class>
+    <Data/>
+    <Filter/>
+  </Receiver>
+  <Receiver>
+    <Name>Document ID Generator</Name>
+    <Synchronization>Synchronous</Synchronization>
+    <Type>10002</Type>
+    <SequenceNumber>1001</SequenceNumber>
+    <Url/>
+    <Assembly>Microsoft.Office.DocumentManagement, Version=16.0.0.0, Culture=neutral, PublicKeyToken=71e9bce111e9429c</Assembly>
+    <Class>Microsoft.Office.DocumentManagement.Internal.DocIdHandler</Class>
+    <Data/>
+    <Filter/>
+  </Receiver>
+  <Receiver>
+    <Name>Document ID Generator</Name>
+    <Synchronization>Synchronous</Synchronization>
+    <Type>10004</Type>
+    <SequenceNumber>1002</SequenceNumber>
+    <Url/>
+    <Assembly>Microsoft.Office.DocumentManagement, Version=16.0.0.0, Culture=neutral, PublicKeyToken=71e9bce111e9429c</Assembly>
+    <Class>Microsoft.Office.DocumentManagement.Internal.DocIdHandler</Class>
+    <Data/>
+    <Filter/>
+  </Receiver>
+  <Receiver>
+    <Name>Document ID Generator</Name>
+    <Synchronization>Synchronous</Synchronization>
+    <Type>10006</Type>
+    <SequenceNumber>1003</SequenceNumber>
+    <Url/>
+    <Assembly>Microsoft.Office.DocumentManagement, Version=16.0.0.0, Culture=neutral, PublicKeyToken=71e9bce111e9429c</Assembly>
+    <Class>Microsoft.Office.DocumentManagement.Internal.DocIdHandler</Class>
+    <Data/>
+    <Filter/>
+  </Receiver>
+</spe:Receivers>
+</file>
+
+<file path=customXml/item5.xml><?xml version="1.0" encoding="utf-8"?>
+<b:Sources xmlns:b="http://schemas.openxmlformats.org/officeDocument/2006/bibliography" xmlns="http://schemas.openxmlformats.org/officeDocument/2006/bibliography" SelectedStyle="\APASixthEditionOfficeOnline.xsl" StyleName="APA" Version="6"/>
+</file>
+
 <file path=customXml/itemProps1.xml><?xml version="1.0" encoding="utf-8"?>
+<ds:datastoreItem xmlns:ds="http://schemas.openxmlformats.org/officeDocument/2006/customXml" ds:itemID="{606996A2-B06F-4D77-B3F0-291E995DF094}">
+  <ds:schemaRefs>
+    <ds:schemaRef ds:uri="http://schemas.microsoft.com/sharepoint/v3/contenttype/forms"/>
+  </ds:schemaRefs>
+</ds:datastoreItem>
+</file>
+
+<file path=customXml/itemProps2.xml><?xml version="1.0" encoding="utf-8"?>
 <ds:datastoreItem xmlns:ds="http://schemas.openxmlformats.org/officeDocument/2006/customXml" ds:itemID="{8F2AE67F-C37E-431E-8D4D-915172084319}">
   <ds:schemaRefs>
     <ds:schemaRef ds:uri="http://schemas.microsoft.com/office/2006/metadata/properties"/>
@@ -2655,31 +3473,7 @@
 </ds:datastoreItem>
 </file>
 
-<file path=customXml/itemProps2.xml><?xml version="1.0" encoding="utf-8"?>
-<ds:datastoreItem xmlns:ds="http://schemas.openxmlformats.org/officeDocument/2006/customXml" ds:itemID="{606996A2-B06F-4D77-B3F0-291E995DF094}">
-  <ds:schemaRefs>
-    <ds:schemaRef ds:uri="http://schemas.microsoft.com/sharepoint/v3/contenttype/forms"/>
-  </ds:schemaRefs>
-</ds:datastoreItem>
-</file>
-
 <file path=customXml/itemProps3.xml><?xml version="1.0" encoding="utf-8"?>
-<ds:datastoreItem xmlns:ds="http://schemas.openxmlformats.org/officeDocument/2006/customXml" ds:itemID="{778D7AC1-42D8-45BE-8F36-2AE837C7F070}">
-  <ds:schemaRefs>
-    <ds:schemaRef ds:uri="http://schemas.openxmlformats.org/officeDocument/2006/bibliography"/>
-  </ds:schemaRefs>
-</ds:datastoreItem>
-</file>
-
-<file path=customXml/itemProps4.xml><?xml version="1.0" encoding="utf-8"?>
-<ds:datastoreItem xmlns:ds="http://schemas.openxmlformats.org/officeDocument/2006/customXml" ds:itemID="{2BC85AD4-7552-4B0A-9E37-275BDBD43605}">
-  <ds:schemaRefs>
-    <ds:schemaRef ds:uri="http://schemas.microsoft.com/sharepoint/events"/>
-  </ds:schemaRefs>
-</ds:datastoreItem>
-</file>
-
-<file path=customXml/itemProps5.xml><?xml version="1.0" encoding="utf-8"?>
 <ds:datastoreItem xmlns:ds="http://schemas.openxmlformats.org/officeDocument/2006/customXml" ds:itemID="{DC8F6838-9DE8-42C5-A96D-161DCDE3A079}">
   <ds:schemaRefs>
     <ds:schemaRef ds:uri="http://schemas.microsoft.com/office/2006/metadata/contentType"/>
@@ -2697,4 +3491,20 @@
     <ds:schemaRef ds:uri="http://schemas.microsoft.com/internal/obd"/>
   </ds:schemaRefs>
 </ds:datastoreItem>
+</file>
+
+<file path=customXml/itemProps4.xml><?xml version="1.0" encoding="utf-8"?>
+<ds:datastoreItem xmlns:ds="http://schemas.openxmlformats.org/officeDocument/2006/customXml" ds:itemID="{2BC85AD4-7552-4B0A-9E37-275BDBD43605}">
+  <ds:schemaRefs>
+    <ds:schemaRef ds:uri="http://schemas.microsoft.com/sharepoint/events"/>
+  </ds:schemaRefs>
+</ds:datastoreItem>
+</file>
+
+<file path=customXml/itemProps5.xml><?xml version="1.0" encoding="utf-8"?>
+<ds:datastoreItem xmlns:ds="http://schemas.openxmlformats.org/officeDocument/2006/customXml" ds:itemID="{778D7AC1-42D8-45BE-8F36-2AE837C7F070}">
+  <ds:schemaRefs>
+    <ds:schemaRef ds:uri="http://schemas.openxmlformats.org/officeDocument/2006/bibliography"/>
+  </ds:schemaRefs>
+</ds:datastoreItem>
 </file>
</xml_diff>

<commit_message>
Fetching a mocked API and error handeling added
</commit_message>
<xml_diff>
--- a/Concept_W03.24.00054.docx
+++ b/Concept_W03.24.00054.docx
@@ -71,11 +71,27 @@
     </w:p>
     <w:p/>
     <w:p>
+      <w:pPr>
+        <w:rPr>
+          <w:lang w:val="en-US"/>
+          <w:rPrChange w:id="4" w:author="Gerwin Struijs" w:date="2025-01-19T08:40:00Z" w16du:dateUtc="2025-01-19T07:40:00Z">
+            <w:rPr/>
+          </w:rPrChange>
+        </w:rPr>
+      </w:pPr>
+      <w:proofErr w:type="spellStart"/>
       <w:r>
+        <w:rPr>
+          <w:lang w:val="en-US"/>
+          <w:rPrChange w:id="5" w:author="Gerwin Struijs" w:date="2025-01-19T08:40:00Z" w16du:dateUtc="2025-01-19T07:40:00Z">
+            <w:rPr/>
+          </w:rPrChange>
+        </w:rPr>
         <w:t>betreft</w:t>
       </w:r>
+      <w:proofErr w:type="spellEnd"/>
     </w:p>
-    <w:customXmlInsRangeStart w:id="4" w:author="Gerwin Struijs" w:date="2025-01-14T19:02:00Z"/>
+    <w:customXmlInsRangeStart w:id="6" w:author="Gerwin Struijs" w:date="2025-01-14T19:02:00Z"/>
     <w:sdt>
       <w:sdtPr>
         <w:alias w:val="Betreft"/>
@@ -88,34 +104,26 @@
         <w:showingPlcHdr/>
       </w:sdtPr>
       <w:sdtContent>
-        <w:customXmlInsRangeEnd w:id="4"/>
+        <w:customXmlInsRangeEnd w:id="6"/>
         <w:p>
           <w:pPr>
             <w:rPr>
               <w:lang w:val="en-US"/>
-              <w:rPrChange w:id="5" w:author="Gerwin Struijs" w:date="2025-01-14T19:02:00Z" w16du:dateUtc="2025-01-14T18:02:00Z">
+              <w:rPrChange w:id="7" w:author="Gerwin Struijs" w:date="2025-01-14T19:02:00Z" w16du:dateUtc="2025-01-14T18:02:00Z">
                 <w:rPr/>
               </w:rPrChange>
             </w:rPr>
           </w:pPr>
-          <w:ins w:id="6" w:author="Gerwin Struijs" w:date="2025-01-14T19:02:00Z" w16du:dateUtc="2025-01-14T18:02:00Z">
-            <w:r>
-              <w:rPr>
-                <w:rStyle w:val="PlaceholderText"/>
-              </w:rPr>
-              <w:t>Click or tap here to enter text.</w:t>
-            </w:r>
-          </w:ins>
         </w:p>
-        <w:customXmlInsRangeStart w:id="7" w:author="Gerwin Struijs" w:date="2025-01-14T19:02:00Z"/>
+        <w:customXmlInsRangeStart w:id="8" w:author="Gerwin Struijs" w:date="2025-01-14T19:02:00Z"/>
       </w:sdtContent>
     </w:sdt>
-    <w:customXmlInsRangeEnd w:id="7"/>
+    <w:customXmlInsRangeEnd w:id="8"/>
     <w:p>
       <w:pPr>
         <w:rPr>
           <w:lang w:val="en-US"/>
-          <w:rPrChange w:id="8" w:author="Gerwin Struijs" w:date="2025-01-14T19:02:00Z" w16du:dateUtc="2025-01-14T18:02:00Z">
+          <w:rPrChange w:id="9" w:author="Gerwin Struijs" w:date="2025-01-14T19:02:00Z" w16du:dateUtc="2025-01-14T18:02:00Z">
             <w:rPr/>
           </w:rPrChange>
         </w:rPr>
@@ -127,7 +135,7 @@
           <w:tab w:val="left" w:pos="4962"/>
         </w:tabs>
       </w:pPr>
-      <w:customXmlInsRangeStart w:id="9" w:author="Gerwin Struijs" w:date="2025-01-14T19:02:00Z"/>
+      <w:customXmlInsRangeStart w:id="10" w:author="Gerwin Struijs" w:date="2025-01-14T19:02:00Z"/>
       <w:sdt>
         <w:sdtPr>
           <w:alias w:val="ProcesStapNaam"/>
@@ -139,21 +147,21 @@
           </w:placeholder>
         </w:sdtPr>
         <w:sdtContent>
-          <w:customXmlInsRangeEnd w:id="9"/>
+          <w:customXmlInsRangeEnd w:id="10"/>
           <w:r>
             <w:t>Concept Advies</w:t>
           </w:r>
-          <w:customXmlInsRangeStart w:id="10" w:author="Gerwin Struijs" w:date="2025-01-14T19:02:00Z"/>
+          <w:customXmlInsRangeStart w:id="11" w:author="Gerwin Struijs" w:date="2025-01-14T19:02:00Z"/>
         </w:sdtContent>
       </w:sdt>
-      <w:customXmlInsRangeEnd w:id="10"/>
+      <w:customXmlInsRangeEnd w:id="11"/>
       <w:r>
         <w:t xml:space="preserve"> </w:t>
       </w:r>
       <w:r>
         <w:tab/>
       </w:r>
-      <w:customXmlInsRangeStart w:id="11" w:author="Gerwin Struijs" w:date="2025-01-14T19:02:00Z"/>
+      <w:customXmlInsRangeStart w:id="12" w:author="Gerwin Struijs" w:date="2025-01-14T19:02:00Z"/>
       <w:sdt>
         <w:sdtPr>
           <w:alias w:val="ProcesStapAan"/>
@@ -165,17 +173,17 @@
           </w:placeholder>
         </w:sdtPr>
         <w:sdtContent>
-          <w:customXmlInsRangeEnd w:id="11"/>
+          <w:customXmlInsRangeEnd w:id="12"/>
           <w:r>
             <w:t>Ambtelijk</w:t>
           </w:r>
-          <w:customXmlInsRangeStart w:id="12" w:author="Gerwin Struijs" w:date="2025-01-14T19:02:00Z"/>
+          <w:customXmlInsRangeStart w:id="13" w:author="Gerwin Struijs" w:date="2025-01-14T19:02:00Z"/>
         </w:sdtContent>
       </w:sdt>
-      <w:customXmlInsRangeEnd w:id="12"/>
+      <w:customXmlInsRangeEnd w:id="13"/>
     </w:p>
     <w:p/>
-    <w:customXmlInsRangeStart w:id="13" w:author="Gerwin Struijs" w:date="2025-01-14T19:02:00Z"/>
+    <w:customXmlInsRangeStart w:id="14" w:author="Gerwin Struijs" w:date="2025-01-14T19:02:00Z"/>
     <w:sdt>
       <w:sdtPr>
         <w:alias w:val="Aanhef"/>
@@ -187,7 +195,7 @@
         </w:placeholder>
       </w:sdtPr>
       <w:sdtContent>
-        <w:customXmlInsRangeEnd w:id="13"/>
+        <w:customXmlInsRangeEnd w:id="14"/>
         <w:p>
           <w:r>
             <w:t xml:space="preserve">Bij Kabinetsmissive van </w:t>
@@ -223,12 +231,12 @@
             <w:t>, met memorie van toelichting.</w:t>
           </w:r>
         </w:p>
-        <w:customXmlInsRangeStart w:id="14" w:author="Gerwin Struijs" w:date="2025-01-14T19:02:00Z"/>
+        <w:customXmlInsRangeStart w:id="15" w:author="Gerwin Struijs" w:date="2025-01-14T19:02:00Z"/>
       </w:sdtContent>
     </w:sdt>
-    <w:customXmlInsRangeEnd w:id="14"/>
+    <w:customXmlInsRangeEnd w:id="15"/>
     <w:p/>
-    <w:customXmlInsRangeStart w:id="15" w:author="Gerwin Struijs" w:date="2025-01-14T19:02:00Z"/>
+    <w:customXmlInsRangeStart w:id="16" w:author="Gerwin Struijs" w:date="2025-01-14T19:02:00Z"/>
     <w:sdt>
       <w:sdtPr>
         <w:alias w:val="VrijeTekst1"/>
@@ -240,18 +248,18 @@
         </w:placeholder>
       </w:sdtPr>
       <w:sdtContent>
-        <w:customXmlInsRangeEnd w:id="15"/>
+        <w:customXmlInsRangeEnd w:id="16"/>
         <w:p>
           <w:r>
             <w:t> </w:t>
           </w:r>
         </w:p>
-        <w:customXmlInsRangeStart w:id="16" w:author="Gerwin Struijs" w:date="2025-01-14T19:02:00Z"/>
+        <w:customXmlInsRangeStart w:id="17" w:author="Gerwin Struijs" w:date="2025-01-14T19:02:00Z"/>
       </w:sdtContent>
     </w:sdt>
-    <w:customXmlInsRangeEnd w:id="16"/>
+    <w:customXmlInsRangeEnd w:id="17"/>
     <w:p/>
-    <w:customXmlInsRangeStart w:id="17" w:author="Gerwin Struijs" w:date="2025-01-14T19:02:00Z"/>
+    <w:customXmlInsRangeStart w:id="18" w:author="Gerwin Struijs" w:date="2025-01-14T19:02:00Z"/>
     <w:sdt>
       <w:sdtPr>
         <w:alias w:val="Dictum"/>
@@ -263,16 +271,16 @@
         </w:placeholder>
       </w:sdtPr>
       <w:sdtContent>
-        <w:customXmlInsRangeEnd w:id="17"/>
+        <w:customXmlInsRangeEnd w:id="18"/>
         <w:p>
           <w:r>
             <w:t xml:space="preserve"> </w:t>
           </w:r>
         </w:p>
-        <w:customXmlInsRangeStart w:id="18" w:author="Gerwin Struijs" w:date="2025-01-14T19:02:00Z"/>
+        <w:customXmlInsRangeStart w:id="19" w:author="Gerwin Struijs" w:date="2025-01-14T19:02:00Z"/>
       </w:sdtContent>
     </w:sdt>
-    <w:customXmlInsRangeEnd w:id="18"/>
+    <w:customXmlInsRangeEnd w:id="19"/>
     <w:sectPr>
       <w:headerReference w:type="even" r:id="rId11"/>
       <w:headerReference w:type="default" r:id="rId12"/>
@@ -397,7 +405,7 @@
         <w:tcPr>
           <w:tcW w:w="4475" w:type="dxa"/>
         </w:tcPr>
-        <w:customXmlInsRangeStart w:id="19" w:author="Gerwin Struijs" w:date="2025-01-14T19:02:00Z"/>
+        <w:customXmlInsRangeStart w:id="20" w:author="Gerwin Struijs" w:date="2025-01-14T19:02:00Z"/>
         <w:sdt>
           <w:sdtPr>
             <w:alias w:val="Rapporteur"/>
@@ -409,7 +417,7 @@
             </w:placeholder>
           </w:sdtPr>
           <w:sdtContent>
-            <w:customXmlInsRangeEnd w:id="19"/>
+            <w:customXmlInsRangeEnd w:id="20"/>
             <w:p>
               <w:pPr>
                 <w:pStyle w:val="Footer"/>
@@ -418,10 +426,10 @@
                 <w:t xml:space="preserve"> </w:t>
               </w:r>
             </w:p>
-            <w:customXmlInsRangeStart w:id="20" w:author="Gerwin Struijs" w:date="2025-01-14T19:02:00Z"/>
+            <w:customXmlInsRangeStart w:id="21" w:author="Gerwin Struijs" w:date="2025-01-14T19:02:00Z"/>
           </w:sdtContent>
         </w:sdt>
-        <w:customXmlInsRangeEnd w:id="20"/>
+        <w:customXmlInsRangeEnd w:id="21"/>
       </w:tc>
       <w:tc>
         <w:tcPr>
@@ -440,9 +448,9 @@
         <w:tcPr>
           <w:tcW w:w="4475" w:type="dxa"/>
         </w:tcPr>
-        <w:bookmarkStart w:id="21" w:name="_GoBack_0" w:displacedByCustomXml="next"/>
-        <w:bookmarkEnd w:id="21" w:displacedByCustomXml="next"/>
-        <w:customXmlInsRangeStart w:id="22" w:author="Gerwin Struijs" w:date="2025-01-14T19:02:00Z"/>
+        <w:bookmarkStart w:id="22" w:name="_GoBack_0" w:displacedByCustomXml="next"/>
+        <w:bookmarkEnd w:id="22" w:displacedByCustomXml="next"/>
+        <w:customXmlInsRangeStart w:id="23" w:author="Gerwin Struijs" w:date="2025-01-14T19:02:00Z"/>
         <w:sdt>
           <w:sdtPr>
             <w:alias w:val="Jurist"/>
@@ -454,7 +462,7 @@
             </w:placeholder>
           </w:sdtPr>
           <w:sdtContent>
-            <w:customXmlInsRangeEnd w:id="22"/>
+            <w:customXmlInsRangeEnd w:id="23"/>
             <w:p>
               <w:pPr>
                 <w:pStyle w:val="Footer"/>
@@ -463,10 +471,10 @@
                 <w:t>Spek, A. van der (André) (Spek, A. van der (André))</w:t>
               </w:r>
             </w:p>
-            <w:customXmlInsRangeStart w:id="23" w:author="Gerwin Struijs" w:date="2025-01-14T19:02:00Z"/>
+            <w:customXmlInsRangeStart w:id="24" w:author="Gerwin Struijs" w:date="2025-01-14T19:02:00Z"/>
           </w:sdtContent>
         </w:sdt>
-        <w:customXmlInsRangeEnd w:id="23"/>
+        <w:customXmlInsRangeEnd w:id="24"/>
       </w:tc>
       <w:tc>
         <w:tcPr>
@@ -484,7 +492,7 @@
         <w:tcPr>
           <w:tcW w:w="4475" w:type="dxa"/>
         </w:tcPr>
-        <w:customXmlInsRangeStart w:id="24" w:author="Gerwin Struijs" w:date="2025-01-14T19:02:00Z"/>
+        <w:customXmlInsRangeStart w:id="25" w:author="Gerwin Struijs" w:date="2025-01-14T19:02:00Z"/>
         <w:sdt>
           <w:sdtPr>
             <w:alias w:val="Meelezer"/>
@@ -496,7 +504,7 @@
             </w:placeholder>
           </w:sdtPr>
           <w:sdtContent>
-            <w:customXmlInsRangeEnd w:id="24"/>
+            <w:customXmlInsRangeEnd w:id="25"/>
             <w:p>
               <w:pPr>
                 <w:pStyle w:val="Footer"/>
@@ -505,10 +513,10 @@
                 <w:t xml:space="preserve"> </w:t>
               </w:r>
             </w:p>
-            <w:customXmlInsRangeStart w:id="25" w:author="Gerwin Struijs" w:date="2025-01-14T19:02:00Z"/>
+            <w:customXmlInsRangeStart w:id="26" w:author="Gerwin Struijs" w:date="2025-01-14T19:02:00Z"/>
           </w:sdtContent>
         </w:sdt>
-        <w:customXmlInsRangeEnd w:id="25"/>
+        <w:customXmlInsRangeEnd w:id="26"/>
       </w:tc>
       <w:tc>
         <w:tcPr>
@@ -2331,7 +2339,10 @@
   </w:compat>
   <w:rsids>
     <w:rsidRoot w:val="007A4F68"/>
+    <w:rsid w:val="002F3B34"/>
+    <w:rsid w:val="006A760D"/>
     <w:rsid w:val="007A4F68"/>
+    <w:rsid w:val="0093569A"/>
     <w:rsid w:val="009423C3"/>
     <w:rsid w:val="00EC52DB"/>
   </w:rsids>
@@ -3113,15 +3124,6 @@
 </file>
 
 <file path=customXml/item1.xml><?xml version="1.0" encoding="utf-8"?>
-<?mso-contentType ?>
-<FormTemplates xmlns="http://schemas.microsoft.com/sharepoint/v3/contenttype/forms">
-  <Display>DocumentLibraryForm</Display>
-  <Edit>DocumentLibraryForm</Edit>
-  <New>DocumentLibraryForm</New>
-</FormTemplates>
-</file>
-
-<file path=customXml/item2.xml><?xml version="1.0" encoding="utf-8"?>
 <p:properties xmlns:p="http://schemas.microsoft.com/office/2006/metadata/properties" xmlns:xsi="http://www.w3.org/2001/XMLSchema-instance" xmlns:pc="http://schemas.microsoft.com/office/infopath/2007/PartnerControls">
   <documentManagement>
     <fd2efaa79ee34a8faf1b73bacc3df3cf xmlns="69c08d32-af30-4a7c-b5c3-cfded335888e">
@@ -3149,7 +3151,70 @@
 </p:properties>
 </file>
 
+<file path=customXml/item2.xml><?xml version="1.0" encoding="utf-8"?>
+<?mso-contentType ?>
+<FormTemplates xmlns="http://schemas.microsoft.com/sharepoint/v3/contenttype/forms">
+  <Display>DocumentLibraryForm</Display>
+  <Edit>DocumentLibraryForm</Edit>
+  <New>DocumentLibraryForm</New>
+</FormTemplates>
+</file>
+
 <file path=customXml/item3.xml><?xml version="1.0" encoding="utf-8"?>
+<b:Sources xmlns:b="http://schemas.openxmlformats.org/officeDocument/2006/bibliography" xmlns="http://schemas.openxmlformats.org/officeDocument/2006/bibliography" SelectedStyle="\APASixthEditionOfficeOnline.xsl" StyleName="APA" Version="6"/>
+</file>
+
+<file path=customXml/item4.xml><?xml version="1.0" encoding="utf-8"?>
+<?mso-contentType ?>
+<spe:Receivers xmlns:spe="http://schemas.microsoft.com/sharepoint/events">
+  <Receiver>
+    <Name>Document ID Generator</Name>
+    <Synchronization>Synchronous</Synchronization>
+    <Type>10001</Type>
+    <SequenceNumber>1000</SequenceNumber>
+    <Url/>
+    <Assembly>Microsoft.Office.DocumentManagement, Version=16.0.0.0, Culture=neutral, PublicKeyToken=71e9bce111e9429c</Assembly>
+    <Class>Microsoft.Office.DocumentManagement.Internal.DocIdHandler</Class>
+    <Data/>
+    <Filter/>
+  </Receiver>
+  <Receiver>
+    <Name>Document ID Generator</Name>
+    <Synchronization>Synchronous</Synchronization>
+    <Type>10002</Type>
+    <SequenceNumber>1001</SequenceNumber>
+    <Url/>
+    <Assembly>Microsoft.Office.DocumentManagement, Version=16.0.0.0, Culture=neutral, PublicKeyToken=71e9bce111e9429c</Assembly>
+    <Class>Microsoft.Office.DocumentManagement.Internal.DocIdHandler</Class>
+    <Data/>
+    <Filter/>
+  </Receiver>
+  <Receiver>
+    <Name>Document ID Generator</Name>
+    <Synchronization>Synchronous</Synchronization>
+    <Type>10004</Type>
+    <SequenceNumber>1002</SequenceNumber>
+    <Url/>
+    <Assembly>Microsoft.Office.DocumentManagement, Version=16.0.0.0, Culture=neutral, PublicKeyToken=71e9bce111e9429c</Assembly>
+    <Class>Microsoft.Office.DocumentManagement.Internal.DocIdHandler</Class>
+    <Data/>
+    <Filter/>
+  </Receiver>
+  <Receiver>
+    <Name>Document ID Generator</Name>
+    <Synchronization>Synchronous</Synchronization>
+    <Type>10006</Type>
+    <SequenceNumber>1003</SequenceNumber>
+    <Url/>
+    <Assembly>Microsoft.Office.DocumentManagement, Version=16.0.0.0, Culture=neutral, PublicKeyToken=71e9bce111e9429c</Assembly>
+    <Class>Microsoft.Office.DocumentManagement.Internal.DocIdHandler</Class>
+    <Data/>
+    <Filter/>
+  </Receiver>
+</spe:Receivers>
+</file>
+
+<file path=customXml/item5.xml><?xml version="1.0" encoding="utf-8"?>
 <ct:contentTypeSchema xmlns:ct="http://schemas.microsoft.com/office/2006/metadata/contentType" xmlns:ma="http://schemas.microsoft.com/office/2006/metadata/properties/metaAttributes" ct:_="" ma:_="" ma:contentTypeName="ADV document" ma:contentTypeID="0x010100FA5A77795FEADA4EA51227303613444600735C2A30F5F0534AB71251762FCD0DCC" ma:contentTypeVersion="14" ma:contentTypeDescription="Een nieuw document maken." ma:contentTypeScope="" ma:versionID="e0e94bd8ba17c96e7d715a2e2e5c6cd3">
   <xsd:schema xmlns:xsd="http://www.w3.org/2001/XMLSchema" xmlns:xs="http://www.w3.org/2001/XMLSchema" xmlns:p="http://schemas.microsoft.com/office/2006/metadata/properties" xmlns:ns2="69c08d32-af30-4a7c-b5c3-cfded335888e" xmlns:ns3="64bae88d-eb08-415b-8399-b4de743b1a0f" xmlns:ns4="5ddb962b-09ae-43c6-99e7-e0d35674bcc0" targetNamespace="http://schemas.microsoft.com/office/2006/metadata/properties" ma:root="true" ma:fieldsID="dfbf01151b2cd7327e777d35cd28d134" ns2:_="" ns3:_="" ns4:_="">
     <xsd:import namespace="69c08d32-af30-4a7c-b5c3-cfded335888e"/>
@@ -3400,69 +3465,7 @@
 </ct:contentTypeSchema>
 </file>
 
-<file path=customXml/item4.xml><?xml version="1.0" encoding="utf-8"?>
-<?mso-contentType ?>
-<spe:Receivers xmlns:spe="http://schemas.microsoft.com/sharepoint/events">
-  <Receiver>
-    <Name>Document ID Generator</Name>
-    <Synchronization>Synchronous</Synchronization>
-    <Type>10001</Type>
-    <SequenceNumber>1000</SequenceNumber>
-    <Url/>
-    <Assembly>Microsoft.Office.DocumentManagement, Version=16.0.0.0, Culture=neutral, PublicKeyToken=71e9bce111e9429c</Assembly>
-    <Class>Microsoft.Office.DocumentManagement.Internal.DocIdHandler</Class>
-    <Data/>
-    <Filter/>
-  </Receiver>
-  <Receiver>
-    <Name>Document ID Generator</Name>
-    <Synchronization>Synchronous</Synchronization>
-    <Type>10002</Type>
-    <SequenceNumber>1001</SequenceNumber>
-    <Url/>
-    <Assembly>Microsoft.Office.DocumentManagement, Version=16.0.0.0, Culture=neutral, PublicKeyToken=71e9bce111e9429c</Assembly>
-    <Class>Microsoft.Office.DocumentManagement.Internal.DocIdHandler</Class>
-    <Data/>
-    <Filter/>
-  </Receiver>
-  <Receiver>
-    <Name>Document ID Generator</Name>
-    <Synchronization>Synchronous</Synchronization>
-    <Type>10004</Type>
-    <SequenceNumber>1002</SequenceNumber>
-    <Url/>
-    <Assembly>Microsoft.Office.DocumentManagement, Version=16.0.0.0, Culture=neutral, PublicKeyToken=71e9bce111e9429c</Assembly>
-    <Class>Microsoft.Office.DocumentManagement.Internal.DocIdHandler</Class>
-    <Data/>
-    <Filter/>
-  </Receiver>
-  <Receiver>
-    <Name>Document ID Generator</Name>
-    <Synchronization>Synchronous</Synchronization>
-    <Type>10006</Type>
-    <SequenceNumber>1003</SequenceNumber>
-    <Url/>
-    <Assembly>Microsoft.Office.DocumentManagement, Version=16.0.0.0, Culture=neutral, PublicKeyToken=71e9bce111e9429c</Assembly>
-    <Class>Microsoft.Office.DocumentManagement.Internal.DocIdHandler</Class>
-    <Data/>
-    <Filter/>
-  </Receiver>
-</spe:Receivers>
-</file>
-
-<file path=customXml/item5.xml><?xml version="1.0" encoding="utf-8"?>
-<b:Sources xmlns:b="http://schemas.openxmlformats.org/officeDocument/2006/bibliography" xmlns="http://schemas.openxmlformats.org/officeDocument/2006/bibliography" SelectedStyle="\APASixthEditionOfficeOnline.xsl" StyleName="APA" Version="6"/>
-</file>
-
 <file path=customXml/itemProps1.xml><?xml version="1.0" encoding="utf-8"?>
-<ds:datastoreItem xmlns:ds="http://schemas.openxmlformats.org/officeDocument/2006/customXml" ds:itemID="{606996A2-B06F-4D77-B3F0-291E995DF094}">
-  <ds:schemaRefs>
-    <ds:schemaRef ds:uri="http://schemas.microsoft.com/sharepoint/v3/contenttype/forms"/>
-  </ds:schemaRefs>
-</ds:datastoreItem>
-</file>
-
-<file path=customXml/itemProps2.xml><?xml version="1.0" encoding="utf-8"?>
 <ds:datastoreItem xmlns:ds="http://schemas.openxmlformats.org/officeDocument/2006/customXml" ds:itemID="{8F2AE67F-C37E-431E-8D4D-915172084319}">
   <ds:schemaRefs>
     <ds:schemaRef ds:uri="http://schemas.microsoft.com/office/2006/metadata/properties"/>
@@ -3473,7 +3476,31 @@
 </ds:datastoreItem>
 </file>
 
+<file path=customXml/itemProps2.xml><?xml version="1.0" encoding="utf-8"?>
+<ds:datastoreItem xmlns:ds="http://schemas.openxmlformats.org/officeDocument/2006/customXml" ds:itemID="{606996A2-B06F-4D77-B3F0-291E995DF094}">
+  <ds:schemaRefs>
+    <ds:schemaRef ds:uri="http://schemas.microsoft.com/sharepoint/v3/contenttype/forms"/>
+  </ds:schemaRefs>
+</ds:datastoreItem>
+</file>
+
 <file path=customXml/itemProps3.xml><?xml version="1.0" encoding="utf-8"?>
+<ds:datastoreItem xmlns:ds="http://schemas.openxmlformats.org/officeDocument/2006/customXml" ds:itemID="{778D7AC1-42D8-45BE-8F36-2AE837C7F070}">
+  <ds:schemaRefs>
+    <ds:schemaRef ds:uri="http://schemas.openxmlformats.org/officeDocument/2006/bibliography"/>
+  </ds:schemaRefs>
+</ds:datastoreItem>
+</file>
+
+<file path=customXml/itemProps4.xml><?xml version="1.0" encoding="utf-8"?>
+<ds:datastoreItem xmlns:ds="http://schemas.openxmlformats.org/officeDocument/2006/customXml" ds:itemID="{2BC85AD4-7552-4B0A-9E37-275BDBD43605}">
+  <ds:schemaRefs>
+    <ds:schemaRef ds:uri="http://schemas.microsoft.com/sharepoint/events"/>
+  </ds:schemaRefs>
+</ds:datastoreItem>
+</file>
+
+<file path=customXml/itemProps5.xml><?xml version="1.0" encoding="utf-8"?>
 <ds:datastoreItem xmlns:ds="http://schemas.openxmlformats.org/officeDocument/2006/customXml" ds:itemID="{DC8F6838-9DE8-42C5-A96D-161DCDE3A079}">
   <ds:schemaRefs>
     <ds:schemaRef ds:uri="http://schemas.microsoft.com/office/2006/metadata/contentType"/>
@@ -3491,20 +3518,4 @@
     <ds:schemaRef ds:uri="http://schemas.microsoft.com/internal/obd"/>
   </ds:schemaRefs>
 </ds:datastoreItem>
-</file>
-
-<file path=customXml/itemProps4.xml><?xml version="1.0" encoding="utf-8"?>
-<ds:datastoreItem xmlns:ds="http://schemas.openxmlformats.org/officeDocument/2006/customXml" ds:itemID="{2BC85AD4-7552-4B0A-9E37-275BDBD43605}">
-  <ds:schemaRefs>
-    <ds:schemaRef ds:uri="http://schemas.microsoft.com/sharepoint/events"/>
-  </ds:schemaRefs>
-</ds:datastoreItem>
-</file>
-
-<file path=customXml/itemProps5.xml><?xml version="1.0" encoding="utf-8"?>
-<ds:datastoreItem xmlns:ds="http://schemas.openxmlformats.org/officeDocument/2006/customXml" ds:itemID="{778D7AC1-42D8-45BE-8F36-2AE837C7F070}">
-  <ds:schemaRefs>
-    <ds:schemaRef ds:uri="http://schemas.openxmlformats.org/officeDocument/2006/bibliography"/>
-  </ds:schemaRefs>
-</ds:datastoreItem>
 </file>
</xml_diff>